<commit_message>
Functioneel ontwerp - volledige versie
</commit_message>
<xml_diff>
--- a/Documentatie/Functioneel Ontwerp/Functioneel Ontwerp - Yaimo Collins (v0.9).docx
+++ b/Documentatie/Functioneel Ontwerp/Functioneel Ontwerp - Yaimo Collins (v0.9).docx
@@ -4,49 +4,39 @@
   <w:body>
     <w:p>
       <w:pPr>
-        <w:pStyle w:val="Titel"/>
+        <w:pStyle w:val="Geenafstand"/>
         <w:rPr>
+          <w:sz w:val="48"/>
+          <w:szCs w:val="52"/>
           <w:lang w:val="en-US"/>
         </w:rPr>
       </w:pPr>
-      <w:bookmarkStart w:id="0" w:name="_Toc3207760"/>
       <w:r>
         <w:rPr>
+          <w:sz w:val="48"/>
+          <w:szCs w:val="52"/>
           <w:lang w:val="en-US"/>
         </w:rPr>
-        <w:t>[Project]</w:t>
+        <w:t>Polderpark Cronesteyn</w:t>
       </w:r>
-      <w:bookmarkEnd w:id="0"/>
     </w:p>
     <w:p>
       <w:pPr>
-        <w:pStyle w:val="Titel"/>
+        <w:pStyle w:val="Geenafstand"/>
         <w:rPr>
+          <w:sz w:val="40"/>
+          <w:szCs w:val="52"/>
           <w:lang w:val="en-US"/>
         </w:rPr>
       </w:pPr>
-      <w:bookmarkStart w:id="1" w:name="_Toc3207761"/>
       <w:r>
         <w:rPr>
+          <w:sz w:val="40"/>
+          <w:szCs w:val="52"/>
           <w:lang w:val="en-US"/>
         </w:rPr>
-        <w:t>[</w:t>
+        <w:t>Functioneel ontwerp</w:t>
       </w:r>
-      <w:proofErr w:type="spellStart"/>
-      <w:r>
-        <w:rPr>
-          <w:lang w:val="en-US"/>
-        </w:rPr>
-        <w:t>Fase</w:t>
-      </w:r>
-      <w:proofErr w:type="spellEnd"/>
-      <w:r>
-        <w:rPr>
-          <w:lang w:val="en-US"/>
-        </w:rPr>
-        <w:t>]</w:t>
-      </w:r>
-      <w:bookmarkEnd w:id="1"/>
     </w:p>
     <w:p>
       <w:pPr>
@@ -88,10 +78,10 @@
           <w:noProof/>
         </w:rPr>
         <w:drawing>
-          <wp:inline distT="0" distB="0" distL="0" distR="0" wp14:anchorId="78B41C1C" wp14:editId="30A75F93">
-            <wp:extent cx="5972810" cy="2851150"/>
-            <wp:effectExtent l="0" t="0" r="8890" b="6350"/>
-            <wp:docPr id="1" name="Afbeelding 1" descr="Afbeeldingsresultaat voor empty image"/>
+          <wp:inline distT="0" distB="0" distL="0" distR="0" wp14:anchorId="497EC2F0" wp14:editId="5D170ED5">
+            <wp:extent cx="5972175" cy="3343275"/>
+            <wp:effectExtent l="0" t="0" r="9525" b="9525"/>
+            <wp:docPr id="4" name="Afbeelding 4"/>
             <wp:cNvGraphicFramePr>
               <a:graphicFrameLocks xmlns:a="http://schemas.openxmlformats.org/drawingml/2006/main" noChangeAspect="1"/>
             </wp:cNvGraphicFramePr>
@@ -99,13 +89,13 @@
               <a:graphicData uri="http://schemas.openxmlformats.org/drawingml/2006/picture">
                 <pic:pic xmlns:pic="http://schemas.openxmlformats.org/drawingml/2006/picture">
                   <pic:nvPicPr>
-                    <pic:cNvPr id="0" name="Picture 1" descr="Afbeeldingsresultaat voor empty image"/>
+                    <pic:cNvPr id="0" name="Picture 2"/>
                     <pic:cNvPicPr>
                       <a:picLocks noChangeAspect="1" noChangeArrowheads="1"/>
                     </pic:cNvPicPr>
                   </pic:nvPicPr>
                   <pic:blipFill>
-                    <a:blip r:embed="rId7" cstate="print">
+                    <a:blip r:embed="rId7">
                       <a:extLst>
                         <a:ext uri="{28A0092B-C50C-407E-A947-70E740481C1C}">
                           <a14:useLocalDpi xmlns:a14="http://schemas.microsoft.com/office/drawing/2010/main" val="0"/>
@@ -120,7 +110,7 @@
                   <pic:spPr bwMode="auto">
                     <a:xfrm>
                       <a:off x="0" y="0"/>
-                      <a:ext cx="5972810" cy="2851150"/>
+                      <a:ext cx="5972175" cy="3343275"/>
                     </a:xfrm>
                     <a:prstGeom prst="rect">
                       <a:avLst/>
@@ -164,22 +154,6 @@
     <w:p>
       <w:pPr>
         <w:pStyle w:val="Geenafstand"/>
-        <w:rPr>
-          <w:lang w:val="en-US"/>
-        </w:rPr>
-      </w:pPr>
-    </w:p>
-    <w:p>
-      <w:pPr>
-        <w:pStyle w:val="Geenafstand"/>
-        <w:rPr>
-          <w:lang w:val="en-US"/>
-        </w:rPr>
-      </w:pPr>
-    </w:p>
-    <w:p>
-      <w:pPr>
-        <w:pStyle w:val="Geenafstand"/>
       </w:pPr>
     </w:p>
     <w:p>
@@ -209,6 +183,10 @@
       <w:r>
         <w:t xml:space="preserve">Namen: </w:t>
       </w:r>
+      <w:r>
+        <w:tab/>
+        <w:t>Yaimo Collins</w:t>
+      </w:r>
     </w:p>
     <w:p>
       <w:pPr>
@@ -217,6 +195,10 @@
       <w:r>
         <w:t>Studiejaar:</w:t>
       </w:r>
+      <w:r>
+        <w:tab/>
+        <w:t>2</w:t>
+      </w:r>
     </w:p>
     <w:p>
       <w:pPr>
@@ -225,6 +207,9 @@
       <w:r>
         <w:t>Werkgroep:</w:t>
       </w:r>
+      <w:r>
+        <w:tab/>
+      </w:r>
     </w:p>
     <w:p>
       <w:pPr>
@@ -233,6 +218,15 @@
       <w:r>
         <w:t>Projectleider:</w:t>
       </w:r>
+      <w:r>
+        <w:tab/>
+        <w:t xml:space="preserve">Mohammed </w:t>
+      </w:r>
+      <w:proofErr w:type="spellStart"/>
+      <w:r>
+        <w:t>Boukiour</w:t>
+      </w:r>
+      <w:proofErr w:type="spellEnd"/>
     </w:p>
     <w:p>
       <w:pPr>
@@ -241,19 +235,24 @@
       <w:r>
         <w:t>Inleverdatum:</w:t>
       </w:r>
+      <w:r>
+        <w:tab/>
+        <w:t>11-03-2019</w:t>
+      </w:r>
     </w:p>
     <w:p>
       <w:pPr>
         <w:pStyle w:val="Geenafstand"/>
-        <w:rPr>
-          <w:lang w:val="en-US"/>
-        </w:rPr>
       </w:pPr>
       <w:r>
-        <w:rPr>
-          <w:lang w:val="en-US"/>
-        </w:rPr>
         <w:t>Versie:</w:t>
+      </w:r>
+      <w:r>
+        <w:tab/>
+      </w:r>
+      <w:r>
+        <w:tab/>
+        <w:t>1.0</w:t>
       </w:r>
     </w:p>
     <w:sdt>
@@ -282,12 +281,16 @@
         <w:p>
           <w:pPr>
             <w:pStyle w:val="Kopvaninhoudsopgave"/>
+            <w:rPr>
+              <w:lang w:val="nl-NL"/>
+            </w:rPr>
           </w:pPr>
-          <w:proofErr w:type="spellStart"/>
           <w:r>
+            <w:rPr>
+              <w:lang w:val="nl-NL"/>
+            </w:rPr>
             <w:t>Inhoudsopgave</w:t>
           </w:r>
-          <w:proofErr w:type="spellEnd"/>
         </w:p>
         <w:p>
           <w:pPr>
@@ -325,7 +328,7 @@
             </w:rPr>
             <w:fldChar w:fldCharType="separate"/>
           </w:r>
-          <w:hyperlink w:anchor="_Toc3207811" w:history="1">
+          <w:hyperlink w:anchor="_Toc3210910" w:history="1">
             <w:r>
               <w:rPr>
                 <w:rStyle w:val="Hyperlink"/>
@@ -352,7 +355,7 @@
                 <w:noProof/>
                 <w:webHidden/>
               </w:rPr>
-              <w:instrText xml:space="preserve"> PAGEREF _Toc3207811 \h </w:instrText>
+              <w:instrText xml:space="preserve"> PAGEREF _Toc3210910 \h </w:instrText>
             </w:r>
             <w:r>
               <w:rPr>
@@ -395,7 +398,7 @@
               <w:lang w:val="en-US"/>
             </w:rPr>
           </w:pPr>
-          <w:hyperlink w:anchor="_Toc3207812" w:history="1">
+          <w:hyperlink w:anchor="_Toc3210911" w:history="1">
             <w:r>
               <w:rPr>
                 <w:rStyle w:val="Hyperlink"/>
@@ -422,7 +425,7 @@
                 <w:noProof/>
                 <w:webHidden/>
               </w:rPr>
-              <w:instrText xml:space="preserve"> PAGEREF _Toc3207812 \h </w:instrText>
+              <w:instrText xml:space="preserve"> PAGEREF _Toc3210911 \h </w:instrText>
             </w:r>
             <w:r>
               <w:rPr>
@@ -465,7 +468,7 @@
               <w:lang w:val="en-US"/>
             </w:rPr>
           </w:pPr>
-          <w:hyperlink w:anchor="_Toc3207813" w:history="1">
+          <w:hyperlink w:anchor="_Toc3210912" w:history="1">
             <w:r>
               <w:rPr>
                 <w:rStyle w:val="Hyperlink"/>
@@ -492,7 +495,7 @@
                 <w:noProof/>
                 <w:webHidden/>
               </w:rPr>
-              <w:instrText xml:space="preserve"> PAGEREF _Toc3207813 \h </w:instrText>
+              <w:instrText xml:space="preserve"> PAGEREF _Toc3210912 \h </w:instrText>
             </w:r>
             <w:r>
               <w:rPr>
@@ -535,7 +538,7 @@
               <w:lang w:val="en-US"/>
             </w:rPr>
           </w:pPr>
-          <w:hyperlink w:anchor="_Toc3207814" w:history="1">
+          <w:hyperlink w:anchor="_Toc3210913" w:history="1">
             <w:r>
               <w:rPr>
                 <w:rStyle w:val="Hyperlink"/>
@@ -562,7 +565,7 @@
                 <w:noProof/>
                 <w:webHidden/>
               </w:rPr>
-              <w:instrText xml:space="preserve"> PAGEREF _Toc3207814 \h </w:instrText>
+              <w:instrText xml:space="preserve"> PAGEREF _Toc3210913 \h </w:instrText>
             </w:r>
             <w:r>
               <w:rPr>
@@ -621,18 +624,18 @@
       <w:pPr>
         <w:pStyle w:val="Kop1"/>
       </w:pPr>
-      <w:bookmarkStart w:id="2" w:name="_Toc3207811"/>
+      <w:bookmarkStart w:id="0" w:name="_Toc3210910"/>
       <w:r>
         <w:lastRenderedPageBreak/>
         <w:t>Functioneel ontwerp</w:t>
       </w:r>
-      <w:bookmarkEnd w:id="2"/>
+      <w:bookmarkEnd w:id="0"/>
     </w:p>
     <w:p>
       <w:pPr>
         <w:pStyle w:val="Kop2"/>
       </w:pPr>
-      <w:bookmarkStart w:id="3" w:name="_Toc3207812"/>
+      <w:bookmarkStart w:id="1" w:name="_Toc3210911"/>
       <w:proofErr w:type="spellStart"/>
       <w:r>
         <w:t>Use</w:t>
@@ -641,7 +644,7 @@
       <w:r>
         <w:t xml:space="preserve"> cases:</w:t>
       </w:r>
-      <w:bookmarkEnd w:id="3"/>
+      <w:bookmarkEnd w:id="1"/>
     </w:p>
     <w:p>
       <w:pPr>
@@ -764,7 +767,7 @@
       <w:pPr>
         <w:pStyle w:val="Kop2"/>
       </w:pPr>
-      <w:bookmarkStart w:id="4" w:name="_Toc3207813"/>
+      <w:bookmarkStart w:id="2" w:name="_Toc3210912"/>
       <w:proofErr w:type="spellStart"/>
       <w:r>
         <w:t>Use</w:t>
@@ -773,7 +776,7 @@
       <w:r>
         <w:t xml:space="preserve"> case diagram</w:t>
       </w:r>
-      <w:bookmarkEnd w:id="4"/>
+      <w:bookmarkEnd w:id="2"/>
     </w:p>
     <w:tbl>
       <w:tblPr>
@@ -782,7 +785,7 @@
         <w:tblLook w:val="04A0" w:firstRow="1" w:lastRow="0" w:firstColumn="1" w:lastColumn="0" w:noHBand="0" w:noVBand="1"/>
       </w:tblPr>
       <w:tblGrid>
-        <w:gridCol w:w="6486"/>
+        <w:gridCol w:w="6771"/>
       </w:tblGrid>
       <w:tr>
         <w:tc>
@@ -795,10 +798,10 @@
                 <w:noProof/>
               </w:rPr>
               <w:drawing>
-                <wp:inline distT="0" distB="0" distL="0" distR="0" wp14:anchorId="587EA920" wp14:editId="026D01B3">
-                  <wp:extent cx="3981450" cy="5165951"/>
-                  <wp:effectExtent l="0" t="0" r="0" b="0"/>
-                  <wp:docPr id="3" name="Afbeelding 3"/>
+                <wp:inline distT="0" distB="0" distL="0" distR="0" wp14:anchorId="2A8DF7C3" wp14:editId="307DB9BA">
+                  <wp:extent cx="4162425" cy="5158143"/>
+                  <wp:effectExtent l="0" t="0" r="0" b="4445"/>
+                  <wp:docPr id="1" name="Afbeelding 1"/>
                   <wp:cNvGraphicFramePr>
                     <a:graphicFrameLocks xmlns:a="http://schemas.openxmlformats.org/drawingml/2006/main" noChangeAspect="1"/>
                   </wp:cNvGraphicFramePr>
@@ -818,7 +821,7 @@
                         <pic:spPr>
                           <a:xfrm>
                             <a:off x="0" y="0"/>
-                            <a:ext cx="4030216" cy="5229225"/>
+                            <a:ext cx="4176264" cy="5175292"/>
                           </a:xfrm>
                           <a:prstGeom prst="rect">
                             <a:avLst/>
@@ -840,7 +843,7 @@
       <w:pPr>
         <w:pStyle w:val="Kop2"/>
       </w:pPr>
-      <w:bookmarkStart w:id="5" w:name="_Toc3207814"/>
+      <w:bookmarkStart w:id="3" w:name="_Toc3210913"/>
       <w:proofErr w:type="spellStart"/>
       <w:r>
         <w:lastRenderedPageBreak/>
@@ -850,7 +853,7 @@
       <w:r>
         <w:t xml:space="preserve"> case beschrijvingen</w:t>
       </w:r>
-      <w:bookmarkEnd w:id="5"/>
+      <w:bookmarkEnd w:id="3"/>
     </w:p>
     <w:tbl>
       <w:tblPr>
@@ -1024,8 +1027,13 @@
               <w:cnfStyle w:val="000000000000" w:firstRow="0" w:lastRow="0" w:firstColumn="0" w:lastColumn="0" w:oddVBand="0" w:evenVBand="0" w:oddHBand="0" w:evenHBand="0" w:firstRowFirstColumn="0" w:firstRowLastColumn="0" w:lastRowFirstColumn="0" w:lastRowLastColumn="0"/>
             </w:pPr>
             <w:r>
-              <w:t>Druk op log in</w:t>
-            </w:r>
+              <w:t xml:space="preserve">Administrator gaat naar de website van het park </w:t>
+            </w:r>
+            <w:proofErr w:type="spellStart"/>
+            <w:r>
+              <w:t>cronesteyn</w:t>
+            </w:r>
+            <w:proofErr w:type="spellEnd"/>
           </w:p>
           <w:p>
             <w:pPr>
@@ -1037,7 +1045,7 @@
               <w:cnfStyle w:val="000000000000" w:firstRow="0" w:lastRow="0" w:firstColumn="0" w:lastColumn="0" w:oddVBand="0" w:evenVBand="0" w:oddHBand="0" w:evenHBand="0" w:firstRowFirstColumn="0" w:firstRowLastColumn="0" w:lastRowFirstColumn="0" w:lastRowLastColumn="0"/>
             </w:pPr>
             <w:r>
-              <w:t>Log in met je administrator account</w:t>
+              <w:t>Druk op log in</w:t>
             </w:r>
           </w:p>
           <w:p>
@@ -1050,7 +1058,7 @@
               <w:cnfStyle w:val="000000000000" w:firstRow="0" w:lastRow="0" w:firstColumn="0" w:lastColumn="0" w:oddVBand="0" w:evenVBand="0" w:oddHBand="0" w:evenHBand="0" w:firstRowFirstColumn="0" w:firstRowLastColumn="0" w:lastRowFirstColumn="0" w:lastRowLastColumn="0"/>
             </w:pPr>
             <w:r>
-              <w:t>Druk op “bewerken onderhouders”</w:t>
+              <w:t>Log in met je administrator account</w:t>
             </w:r>
           </w:p>
           <w:p>
@@ -1062,8 +1070,22 @@
               </w:numPr>
               <w:cnfStyle w:val="000000000000" w:firstRow="0" w:lastRow="0" w:firstColumn="0" w:lastColumn="0" w:oddVBand="0" w:evenVBand="0" w:oddHBand="0" w:evenHBand="0" w:firstRowFirstColumn="0" w:firstRowLastColumn="0" w:lastRowFirstColumn="0" w:lastRowLastColumn="0"/>
             </w:pPr>
-            <w:bookmarkStart w:id="6" w:name="_GoBack"/>
-            <w:bookmarkEnd w:id="6"/>
+            <w:r>
+              <w:t>Druk op “bewerken onderhouders”</w:t>
+            </w:r>
+          </w:p>
+          <w:p>
+            <w:pPr>
+              <w:pStyle w:val="Lijstalinea"/>
+              <w:numPr>
+                <w:ilvl w:val="0"/>
+                <w:numId w:val="2"/>
+              </w:numPr>
+              <w:cnfStyle w:val="000000000000" w:firstRow="0" w:lastRow="0" w:firstColumn="0" w:lastColumn="0" w:oddVBand="0" w:evenVBand="0" w:oddHBand="0" w:evenHBand="0" w:firstRowFirstColumn="0" w:firstRowLastColumn="0" w:lastRowFirstColumn="0" w:lastRowLastColumn="0"/>
+            </w:pPr>
+            <w:r>
+              <w:t>Nu kunt u onderhouders toevoegen of verwijderen.</w:t>
+            </w:r>
           </w:p>
         </w:tc>
       </w:tr>
@@ -1102,6 +1124,1926 @@
         </w:tc>
       </w:tr>
       <w:tr>
+        <w:trPr>
+          <w:trHeight w:val="70"/>
+        </w:trPr>
+        <w:tc>
+          <w:tcPr>
+            <w:cnfStyle w:val="001000000000" w:firstRow="0" w:lastRow="0" w:firstColumn="1" w:lastColumn="0" w:oddVBand="0" w:evenVBand="0" w:oddHBand="0" w:evenHBand="0" w:firstRowFirstColumn="0" w:firstRowLastColumn="0" w:lastRowFirstColumn="0" w:lastRowLastColumn="0"/>
+            <w:tcW w:w="1548" w:type="dxa"/>
+          </w:tcPr>
+          <w:p>
+            <w:r>
+              <w:t>Postconditie</w:t>
+            </w:r>
+          </w:p>
+        </w:tc>
+        <w:tc>
+          <w:tcPr>
+            <w:tcW w:w="8074" w:type="dxa"/>
+          </w:tcPr>
+          <w:p>
+            <w:pPr>
+              <w:cnfStyle w:val="000000000000" w:firstRow="0" w:lastRow="0" w:firstColumn="0" w:lastColumn="0" w:oddVBand="0" w:evenVBand="0" w:oddHBand="0" w:evenHBand="0" w:firstRowFirstColumn="0" w:firstRowLastColumn="0" w:lastRowFirstColumn="0" w:lastRowLastColumn="0"/>
+            </w:pPr>
+            <w:r>
+              <w:t>De administrator heeft gebruikers toegevoegd of verwijderd.</w:t>
+            </w:r>
+          </w:p>
+        </w:tc>
+      </w:tr>
+    </w:tbl>
+    <w:p/>
+    <w:tbl>
+      <w:tblPr>
+        <w:tblStyle w:val="Rastertabel6kleurrijk-Accent4"/>
+        <w:tblW w:w="0" w:type="auto"/>
+        <w:tblLook w:val="04A0" w:firstRow="1" w:lastRow="0" w:firstColumn="1" w:lastColumn="0" w:noHBand="0" w:noVBand="1"/>
+      </w:tblPr>
+      <w:tblGrid>
+        <w:gridCol w:w="1626"/>
+        <w:gridCol w:w="7996"/>
+      </w:tblGrid>
+      <w:tr>
+        <w:trPr>
+          <w:cnfStyle w:val="100000000000" w:firstRow="1" w:lastRow="0" w:firstColumn="0" w:lastColumn="0" w:oddVBand="0" w:evenVBand="0" w:oddHBand="0" w:evenHBand="0" w:firstRowFirstColumn="0" w:firstRowLastColumn="0" w:lastRowFirstColumn="0" w:lastRowLastColumn="0"/>
+        </w:trPr>
+        <w:tc>
+          <w:tcPr>
+            <w:cnfStyle w:val="001000000000" w:firstRow="0" w:lastRow="0" w:firstColumn="1" w:lastColumn="0" w:oddVBand="0" w:evenVBand="0" w:oddHBand="0" w:evenHBand="0" w:firstRowFirstColumn="0" w:firstRowLastColumn="0" w:lastRowFirstColumn="0" w:lastRowLastColumn="0"/>
+            <w:tcW w:w="1548" w:type="dxa"/>
+          </w:tcPr>
+          <w:p>
+            <w:proofErr w:type="spellStart"/>
+            <w:r>
+              <w:t>Use</w:t>
+            </w:r>
+            <w:proofErr w:type="spellEnd"/>
+            <w:r>
+              <w:t xml:space="preserve"> Case</w:t>
+            </w:r>
+          </w:p>
+        </w:tc>
+        <w:tc>
+          <w:tcPr>
+            <w:tcW w:w="8074" w:type="dxa"/>
+          </w:tcPr>
+          <w:p>
+            <w:pPr>
+              <w:cnfStyle w:val="100000000000" w:firstRow="1" w:lastRow="0" w:firstColumn="0" w:lastColumn="0" w:oddVBand="0" w:evenVBand="0" w:oddHBand="0" w:evenHBand="0" w:firstRowFirstColumn="0" w:firstRowLastColumn="0" w:lastRowFirstColumn="0" w:lastRowLastColumn="0"/>
+              <w:rPr>
+                <w:b w:val="0"/>
+              </w:rPr>
+            </w:pPr>
+            <w:r>
+              <w:rPr>
+                <w:b w:val="0"/>
+              </w:rPr>
+              <w:t>Onderhouden website</w:t>
+            </w:r>
+          </w:p>
+        </w:tc>
+      </w:tr>
+      <w:tr>
+        <w:trPr>
+          <w:cnfStyle w:val="000000100000" w:firstRow="0" w:lastRow="0" w:firstColumn="0" w:lastColumn="0" w:oddVBand="0" w:evenVBand="0" w:oddHBand="1" w:evenHBand="0" w:firstRowFirstColumn="0" w:firstRowLastColumn="0" w:lastRowFirstColumn="0" w:lastRowLastColumn="0"/>
+        </w:trPr>
+        <w:tc>
+          <w:tcPr>
+            <w:cnfStyle w:val="001000000000" w:firstRow="0" w:lastRow="0" w:firstColumn="1" w:lastColumn="0" w:oddVBand="0" w:evenVBand="0" w:oddHBand="0" w:evenHBand="0" w:firstRowFirstColumn="0" w:firstRowLastColumn="0" w:lastRowFirstColumn="0" w:lastRowLastColumn="0"/>
+            <w:tcW w:w="1548" w:type="dxa"/>
+          </w:tcPr>
+          <w:p>
+            <w:r>
+              <w:t>Nummer</w:t>
+            </w:r>
+          </w:p>
+        </w:tc>
+        <w:tc>
+          <w:tcPr>
+            <w:tcW w:w="8074" w:type="dxa"/>
+          </w:tcPr>
+          <w:p>
+            <w:pPr>
+              <w:cnfStyle w:val="000000100000" w:firstRow="0" w:lastRow="0" w:firstColumn="0" w:lastColumn="0" w:oddVBand="0" w:evenVBand="0" w:oddHBand="1" w:evenHBand="0" w:firstRowFirstColumn="0" w:firstRowLastColumn="0" w:lastRowFirstColumn="0" w:lastRowLastColumn="0"/>
+            </w:pPr>
+            <w:r>
+              <w:t>2.1</w:t>
+            </w:r>
+          </w:p>
+        </w:tc>
+      </w:tr>
+      <w:tr>
+        <w:tc>
+          <w:tcPr>
+            <w:cnfStyle w:val="001000000000" w:firstRow="0" w:lastRow="0" w:firstColumn="1" w:lastColumn="0" w:oddVBand="0" w:evenVBand="0" w:oddHBand="0" w:evenHBand="0" w:firstRowFirstColumn="0" w:firstRowLastColumn="0" w:lastRowFirstColumn="0" w:lastRowLastColumn="0"/>
+            <w:tcW w:w="1548" w:type="dxa"/>
+          </w:tcPr>
+          <w:p>
+            <w:r>
+              <w:t>Actor</w:t>
+            </w:r>
+          </w:p>
+        </w:tc>
+        <w:tc>
+          <w:tcPr>
+            <w:tcW w:w="8074" w:type="dxa"/>
+          </w:tcPr>
+          <w:p>
+            <w:pPr>
+              <w:cnfStyle w:val="000000000000" w:firstRow="0" w:lastRow="0" w:firstColumn="0" w:lastColumn="0" w:oddVBand="0" w:evenVBand="0" w:oddHBand="0" w:evenHBand="0" w:firstRowFirstColumn="0" w:firstRowLastColumn="0" w:lastRowFirstColumn="0" w:lastRowLastColumn="0"/>
+            </w:pPr>
+            <w:r>
+              <w:t>Onderhouder en administrator</w:t>
+            </w:r>
+          </w:p>
+        </w:tc>
+      </w:tr>
+      <w:tr>
+        <w:trPr>
+          <w:cnfStyle w:val="000000100000" w:firstRow="0" w:lastRow="0" w:firstColumn="0" w:lastColumn="0" w:oddVBand="0" w:evenVBand="0" w:oddHBand="1" w:evenHBand="0" w:firstRowFirstColumn="0" w:firstRowLastColumn="0" w:lastRowFirstColumn="0" w:lastRowLastColumn="0"/>
+        </w:trPr>
+        <w:tc>
+          <w:tcPr>
+            <w:cnfStyle w:val="001000000000" w:firstRow="0" w:lastRow="0" w:firstColumn="1" w:lastColumn="0" w:oddVBand="0" w:evenVBand="0" w:oddHBand="0" w:evenHBand="0" w:firstRowFirstColumn="0" w:firstRowLastColumn="0" w:lastRowFirstColumn="0" w:lastRowLastColumn="0"/>
+            <w:tcW w:w="1548" w:type="dxa"/>
+          </w:tcPr>
+          <w:p>
+            <w:r>
+              <w:t>Preconditie</w:t>
+            </w:r>
+          </w:p>
+        </w:tc>
+        <w:tc>
+          <w:tcPr>
+            <w:tcW w:w="8074" w:type="dxa"/>
+          </w:tcPr>
+          <w:p>
+            <w:pPr>
+              <w:cnfStyle w:val="000000100000" w:firstRow="0" w:lastRow="0" w:firstColumn="0" w:lastColumn="0" w:oddVBand="0" w:evenVBand="0" w:oddHBand="1" w:evenHBand="0" w:firstRowFirstColumn="0" w:firstRowLastColumn="0" w:lastRowFirstColumn="0" w:lastRowLastColumn="0"/>
+            </w:pPr>
+            <w:r>
+              <w:t>Moet geauthentiseerd zijn als onderhouder</w:t>
+            </w:r>
+          </w:p>
+        </w:tc>
+      </w:tr>
+      <w:tr>
+        <w:tc>
+          <w:tcPr>
+            <w:cnfStyle w:val="001000000000" w:firstRow="0" w:lastRow="0" w:firstColumn="1" w:lastColumn="0" w:oddVBand="0" w:evenVBand="0" w:oddHBand="0" w:evenHBand="0" w:firstRowFirstColumn="0" w:firstRowLastColumn="0" w:lastRowFirstColumn="0" w:lastRowLastColumn="0"/>
+            <w:tcW w:w="1548" w:type="dxa"/>
+          </w:tcPr>
+          <w:p>
+            <w:pPr>
+              <w:rPr>
+                <w:b w:val="0"/>
+                <w:bCs w:val="0"/>
+              </w:rPr>
+            </w:pPr>
+            <w:r>
+              <w:t>Beschrijving</w:t>
+            </w:r>
+          </w:p>
+        </w:tc>
+        <w:tc>
+          <w:tcPr>
+            <w:tcW w:w="8074" w:type="dxa"/>
+          </w:tcPr>
+          <w:p>
+            <w:pPr>
+              <w:pStyle w:val="Lijstalinea"/>
+              <w:numPr>
+                <w:ilvl w:val="0"/>
+                <w:numId w:val="5"/>
+              </w:numPr>
+              <w:cnfStyle w:val="000000000000" w:firstRow="0" w:lastRow="0" w:firstColumn="0" w:lastColumn="0" w:oddVBand="0" w:evenVBand="0" w:oddHBand="0" w:evenHBand="0" w:firstRowFirstColumn="0" w:firstRowLastColumn="0" w:lastRowFirstColumn="0" w:lastRowLastColumn="0"/>
+            </w:pPr>
+            <w:r>
+              <w:t xml:space="preserve">Onderhouder gaat naar de website van het park </w:t>
+            </w:r>
+            <w:proofErr w:type="spellStart"/>
+            <w:r>
+              <w:t>cronesteyn</w:t>
+            </w:r>
+            <w:proofErr w:type="spellEnd"/>
+          </w:p>
+          <w:p>
+            <w:pPr>
+              <w:pStyle w:val="Lijstalinea"/>
+              <w:numPr>
+                <w:ilvl w:val="0"/>
+                <w:numId w:val="5"/>
+              </w:numPr>
+              <w:cnfStyle w:val="000000000000" w:firstRow="0" w:lastRow="0" w:firstColumn="0" w:lastColumn="0" w:oddVBand="0" w:evenVBand="0" w:oddHBand="0" w:evenHBand="0" w:firstRowFirstColumn="0" w:firstRowLastColumn="0" w:lastRowFirstColumn="0" w:lastRowLastColumn="0"/>
+            </w:pPr>
+            <w:r>
+              <w:t>Druk op de login knop</w:t>
+            </w:r>
+          </w:p>
+          <w:p>
+            <w:pPr>
+              <w:pStyle w:val="Lijstalinea"/>
+              <w:numPr>
+                <w:ilvl w:val="0"/>
+                <w:numId w:val="5"/>
+              </w:numPr>
+              <w:cnfStyle w:val="000000000000" w:firstRow="0" w:lastRow="0" w:firstColumn="0" w:lastColumn="0" w:oddVBand="0" w:evenVBand="0" w:oddHBand="0" w:evenHBand="0" w:firstRowFirstColumn="0" w:firstRowLastColumn="0" w:lastRowFirstColumn="0" w:lastRowLastColumn="0"/>
+            </w:pPr>
+            <w:r>
+              <w:t>Log in met je onderhouder account</w:t>
+            </w:r>
+          </w:p>
+          <w:p>
+            <w:pPr>
+              <w:pStyle w:val="Lijstalinea"/>
+              <w:numPr>
+                <w:ilvl w:val="0"/>
+                <w:numId w:val="5"/>
+              </w:numPr>
+              <w:cnfStyle w:val="000000000000" w:firstRow="0" w:lastRow="0" w:firstColumn="0" w:lastColumn="0" w:oddVBand="0" w:evenVBand="0" w:oddHBand="0" w:evenHBand="0" w:firstRowFirstColumn="0" w:firstRowLastColumn="0" w:lastRowFirstColumn="0" w:lastRowLastColumn="0"/>
+            </w:pPr>
+            <w:r>
+              <w:t>Druk nu in het menu op de pagina die je wilt bewerken</w:t>
+            </w:r>
+          </w:p>
+          <w:p>
+            <w:pPr>
+              <w:pStyle w:val="Lijstalinea"/>
+              <w:numPr>
+                <w:ilvl w:val="0"/>
+                <w:numId w:val="5"/>
+              </w:numPr>
+              <w:cnfStyle w:val="000000000000" w:firstRow="0" w:lastRow="0" w:firstColumn="0" w:lastColumn="0" w:oddVBand="0" w:evenVBand="0" w:oddHBand="0" w:evenHBand="0" w:firstRowFirstColumn="0" w:firstRowLastColumn="0" w:lastRowFirstColumn="0" w:lastRowLastColumn="0"/>
+            </w:pPr>
+            <w:r>
+              <w:t>Nu kunt u op de pagina op het onderdeel klikken dat u wilt bewerken</w:t>
+            </w:r>
+          </w:p>
+          <w:p>
+            <w:pPr>
+              <w:pStyle w:val="Lijstalinea"/>
+              <w:numPr>
+                <w:ilvl w:val="0"/>
+                <w:numId w:val="5"/>
+              </w:numPr>
+              <w:cnfStyle w:val="000000000000" w:firstRow="0" w:lastRow="0" w:firstColumn="0" w:lastColumn="0" w:oddVBand="0" w:evenVBand="0" w:oddHBand="0" w:evenHBand="0" w:firstRowFirstColumn="0" w:firstRowLastColumn="0" w:lastRowFirstColumn="0" w:lastRowLastColumn="0"/>
+            </w:pPr>
+            <w:r>
+              <w:t>Vervolgens kunt u het onderdeel bewerken en opslaan</w:t>
+            </w:r>
+          </w:p>
+        </w:tc>
+      </w:tr>
+      <w:tr>
+        <w:trPr>
+          <w:cnfStyle w:val="000000100000" w:firstRow="0" w:lastRow="0" w:firstColumn="0" w:lastColumn="0" w:oddVBand="0" w:evenVBand="0" w:oddHBand="1" w:evenHBand="0" w:firstRowFirstColumn="0" w:firstRowLastColumn="0" w:lastRowFirstColumn="0" w:lastRowLastColumn="0"/>
+        </w:trPr>
+        <w:tc>
+          <w:tcPr>
+            <w:cnfStyle w:val="001000000000" w:firstRow="0" w:lastRow="0" w:firstColumn="1" w:lastColumn="0" w:oddVBand="0" w:evenVBand="0" w:oddHBand="0" w:evenHBand="0" w:firstRowFirstColumn="0" w:firstRowLastColumn="0" w:lastRowFirstColumn="0" w:lastRowLastColumn="0"/>
+            <w:tcW w:w="1548" w:type="dxa"/>
+          </w:tcPr>
+          <w:p>
+            <w:r>
+              <w:t>Uitzonderingen</w:t>
+            </w:r>
+          </w:p>
+        </w:tc>
+        <w:tc>
+          <w:tcPr>
+            <w:tcW w:w="8074" w:type="dxa"/>
+          </w:tcPr>
+          <w:p>
+            <w:pPr>
+              <w:pStyle w:val="Lijstalinea"/>
+              <w:numPr>
+                <w:ilvl w:val="0"/>
+                <w:numId w:val="6"/>
+              </w:numPr>
+              <w:cnfStyle w:val="000000100000" w:firstRow="0" w:lastRow="0" w:firstColumn="0" w:lastColumn="0" w:oddVBand="0" w:evenVBand="0" w:oddHBand="1" w:evenHBand="0" w:firstRowFirstColumn="0" w:firstRowLastColumn="0" w:lastRowFirstColumn="0" w:lastRowLastColumn="0"/>
+            </w:pPr>
+            <w:r>
+              <w:t>Onderhouders rechten zijn ingetrokken</w:t>
+            </w:r>
+          </w:p>
+          <w:p>
+            <w:pPr>
+              <w:pStyle w:val="Lijstalinea"/>
+              <w:numPr>
+                <w:ilvl w:val="0"/>
+                <w:numId w:val="6"/>
+              </w:numPr>
+              <w:cnfStyle w:val="000000100000" w:firstRow="0" w:lastRow="0" w:firstColumn="0" w:lastColumn="0" w:oddVBand="0" w:evenVBand="0" w:oddHBand="1" w:evenHBand="0" w:firstRowFirstColumn="0" w:firstRowLastColumn="0" w:lastRowFirstColumn="0" w:lastRowLastColumn="0"/>
+            </w:pPr>
+            <w:r>
+              <w:t>Onderdeel wordt al bewerkt door andere onderhouder</w:t>
+            </w:r>
+          </w:p>
+        </w:tc>
+      </w:tr>
+      <w:tr>
+        <w:trPr>
+          <w:trHeight w:val="70"/>
+        </w:trPr>
+        <w:tc>
+          <w:tcPr>
+            <w:cnfStyle w:val="001000000000" w:firstRow="0" w:lastRow="0" w:firstColumn="1" w:lastColumn="0" w:oddVBand="0" w:evenVBand="0" w:oddHBand="0" w:evenHBand="0" w:firstRowFirstColumn="0" w:firstRowLastColumn="0" w:lastRowFirstColumn="0" w:lastRowLastColumn="0"/>
+            <w:tcW w:w="1548" w:type="dxa"/>
+          </w:tcPr>
+          <w:p>
+            <w:r>
+              <w:t>Postconditie</w:t>
+            </w:r>
+          </w:p>
+        </w:tc>
+        <w:tc>
+          <w:tcPr>
+            <w:tcW w:w="8074" w:type="dxa"/>
+          </w:tcPr>
+          <w:p>
+            <w:pPr>
+              <w:cnfStyle w:val="000000000000" w:firstRow="0" w:lastRow="0" w:firstColumn="0" w:lastColumn="0" w:oddVBand="0" w:evenVBand="0" w:oddHBand="0" w:evenHBand="0" w:firstRowFirstColumn="0" w:firstRowLastColumn="0" w:lastRowFirstColumn="0" w:lastRowLastColumn="0"/>
+            </w:pPr>
+            <w:r>
+              <w:t>De onderhouder heeft de website naar zijn wensen kunnen aanpassen met de gewenste inhoud.</w:t>
+            </w:r>
+          </w:p>
+        </w:tc>
+      </w:tr>
+    </w:tbl>
+    <w:p/>
+    <w:tbl>
+      <w:tblPr>
+        <w:tblStyle w:val="Rastertabel6kleurrijk-Accent4"/>
+        <w:tblW w:w="0" w:type="auto"/>
+        <w:tblLook w:val="04A0" w:firstRow="1" w:lastRow="0" w:firstColumn="1" w:lastColumn="0" w:noHBand="0" w:noVBand="1"/>
+      </w:tblPr>
+      <w:tblGrid>
+        <w:gridCol w:w="1626"/>
+        <w:gridCol w:w="7996"/>
+      </w:tblGrid>
+      <w:tr>
+        <w:trPr>
+          <w:cnfStyle w:val="100000000000" w:firstRow="1" w:lastRow="0" w:firstColumn="0" w:lastColumn="0" w:oddVBand="0" w:evenVBand="0" w:oddHBand="0" w:evenHBand="0" w:firstRowFirstColumn="0" w:firstRowLastColumn="0" w:lastRowFirstColumn="0" w:lastRowLastColumn="0"/>
+        </w:trPr>
+        <w:tc>
+          <w:tcPr>
+            <w:cnfStyle w:val="001000000000" w:firstRow="0" w:lastRow="0" w:firstColumn="1" w:lastColumn="0" w:oddVBand="0" w:evenVBand="0" w:oddHBand="0" w:evenHBand="0" w:firstRowFirstColumn="0" w:firstRowLastColumn="0" w:lastRowFirstColumn="0" w:lastRowLastColumn="0"/>
+            <w:tcW w:w="1548" w:type="dxa"/>
+          </w:tcPr>
+          <w:p>
+            <w:proofErr w:type="spellStart"/>
+            <w:r>
+              <w:t>Use</w:t>
+            </w:r>
+            <w:proofErr w:type="spellEnd"/>
+            <w:r>
+              <w:t xml:space="preserve"> Case</w:t>
+            </w:r>
+          </w:p>
+        </w:tc>
+        <w:tc>
+          <w:tcPr>
+            <w:tcW w:w="8074" w:type="dxa"/>
+          </w:tcPr>
+          <w:p>
+            <w:pPr>
+              <w:cnfStyle w:val="100000000000" w:firstRow="1" w:lastRow="0" w:firstColumn="0" w:lastColumn="0" w:oddVBand="0" w:evenVBand="0" w:oddHBand="0" w:evenHBand="0" w:firstRowFirstColumn="0" w:firstRowLastColumn="0" w:lastRowFirstColumn="0" w:lastRowLastColumn="0"/>
+              <w:rPr>
+                <w:b w:val="0"/>
+              </w:rPr>
+            </w:pPr>
+            <w:r>
+              <w:rPr>
+                <w:b w:val="0"/>
+              </w:rPr>
+              <w:t>Bekijken nieuws</w:t>
+            </w:r>
+          </w:p>
+        </w:tc>
+      </w:tr>
+      <w:tr>
+        <w:trPr>
+          <w:cnfStyle w:val="000000100000" w:firstRow="0" w:lastRow="0" w:firstColumn="0" w:lastColumn="0" w:oddVBand="0" w:evenVBand="0" w:oddHBand="1" w:evenHBand="0" w:firstRowFirstColumn="0" w:firstRowLastColumn="0" w:lastRowFirstColumn="0" w:lastRowLastColumn="0"/>
+        </w:trPr>
+        <w:tc>
+          <w:tcPr>
+            <w:cnfStyle w:val="001000000000" w:firstRow="0" w:lastRow="0" w:firstColumn="1" w:lastColumn="0" w:oddVBand="0" w:evenVBand="0" w:oddHBand="0" w:evenHBand="0" w:firstRowFirstColumn="0" w:firstRowLastColumn="0" w:lastRowFirstColumn="0" w:lastRowLastColumn="0"/>
+            <w:tcW w:w="1548" w:type="dxa"/>
+          </w:tcPr>
+          <w:p>
+            <w:r>
+              <w:t>Nummer</w:t>
+            </w:r>
+          </w:p>
+        </w:tc>
+        <w:tc>
+          <w:tcPr>
+            <w:tcW w:w="8074" w:type="dxa"/>
+          </w:tcPr>
+          <w:p>
+            <w:pPr>
+              <w:cnfStyle w:val="000000100000" w:firstRow="0" w:lastRow="0" w:firstColumn="0" w:lastColumn="0" w:oddVBand="0" w:evenVBand="0" w:oddHBand="1" w:evenHBand="0" w:firstRowFirstColumn="0" w:firstRowLastColumn="0" w:lastRowFirstColumn="0" w:lastRowLastColumn="0"/>
+            </w:pPr>
+            <w:r>
+              <w:t>3.1</w:t>
+            </w:r>
+          </w:p>
+        </w:tc>
+      </w:tr>
+      <w:tr>
+        <w:tc>
+          <w:tcPr>
+            <w:cnfStyle w:val="001000000000" w:firstRow="0" w:lastRow="0" w:firstColumn="1" w:lastColumn="0" w:oddVBand="0" w:evenVBand="0" w:oddHBand="0" w:evenHBand="0" w:firstRowFirstColumn="0" w:firstRowLastColumn="0" w:lastRowFirstColumn="0" w:lastRowLastColumn="0"/>
+            <w:tcW w:w="1548" w:type="dxa"/>
+          </w:tcPr>
+          <w:p>
+            <w:r>
+              <w:t>Actor</w:t>
+            </w:r>
+          </w:p>
+        </w:tc>
+        <w:tc>
+          <w:tcPr>
+            <w:tcW w:w="8074" w:type="dxa"/>
+          </w:tcPr>
+          <w:p>
+            <w:pPr>
+              <w:cnfStyle w:val="000000000000" w:firstRow="0" w:lastRow="0" w:firstColumn="0" w:lastColumn="0" w:oddVBand="0" w:evenVBand="0" w:oddHBand="0" w:evenHBand="0" w:firstRowFirstColumn="0" w:firstRowLastColumn="0" w:lastRowFirstColumn="0" w:lastRowLastColumn="0"/>
+            </w:pPr>
+            <w:r>
+              <w:t xml:space="preserve">Bezoeker, onderhouder en administrator </w:t>
+            </w:r>
+          </w:p>
+        </w:tc>
+      </w:tr>
+      <w:tr>
+        <w:trPr>
+          <w:cnfStyle w:val="000000100000" w:firstRow="0" w:lastRow="0" w:firstColumn="0" w:lastColumn="0" w:oddVBand="0" w:evenVBand="0" w:oddHBand="1" w:evenHBand="0" w:firstRowFirstColumn="0" w:firstRowLastColumn="0" w:lastRowFirstColumn="0" w:lastRowLastColumn="0"/>
+        </w:trPr>
+        <w:tc>
+          <w:tcPr>
+            <w:cnfStyle w:val="001000000000" w:firstRow="0" w:lastRow="0" w:firstColumn="1" w:lastColumn="0" w:oddVBand="0" w:evenVBand="0" w:oddHBand="0" w:evenHBand="0" w:firstRowFirstColumn="0" w:firstRowLastColumn="0" w:lastRowFirstColumn="0" w:lastRowLastColumn="0"/>
+            <w:tcW w:w="1548" w:type="dxa"/>
+          </w:tcPr>
+          <w:p>
+            <w:r>
+              <w:t>Preconditie</w:t>
+            </w:r>
+          </w:p>
+        </w:tc>
+        <w:tc>
+          <w:tcPr>
+            <w:tcW w:w="8074" w:type="dxa"/>
+          </w:tcPr>
+          <w:p>
+            <w:pPr>
+              <w:cnfStyle w:val="000000100000" w:firstRow="0" w:lastRow="0" w:firstColumn="0" w:lastColumn="0" w:oddVBand="0" w:evenVBand="0" w:oddHBand="1" w:evenHBand="0" w:firstRowFirstColumn="0" w:firstRowLastColumn="0" w:lastRowFirstColumn="0" w:lastRowLastColumn="0"/>
+            </w:pPr>
+            <w:r>
+              <w:t>Gebruiker hoeft niet ingelogd te zijn, geen preconditie</w:t>
+            </w:r>
+          </w:p>
+        </w:tc>
+      </w:tr>
+      <w:tr>
+        <w:tc>
+          <w:tcPr>
+            <w:cnfStyle w:val="001000000000" w:firstRow="0" w:lastRow="0" w:firstColumn="1" w:lastColumn="0" w:oddVBand="0" w:evenVBand="0" w:oddHBand="0" w:evenHBand="0" w:firstRowFirstColumn="0" w:firstRowLastColumn="0" w:lastRowFirstColumn="0" w:lastRowLastColumn="0"/>
+            <w:tcW w:w="1548" w:type="dxa"/>
+          </w:tcPr>
+          <w:p>
+            <w:pPr>
+              <w:rPr>
+                <w:b w:val="0"/>
+                <w:bCs w:val="0"/>
+              </w:rPr>
+            </w:pPr>
+            <w:r>
+              <w:t>Beschrijving</w:t>
+            </w:r>
+          </w:p>
+        </w:tc>
+        <w:tc>
+          <w:tcPr>
+            <w:tcW w:w="8074" w:type="dxa"/>
+          </w:tcPr>
+          <w:p>
+            <w:pPr>
+              <w:pStyle w:val="Lijstalinea"/>
+              <w:numPr>
+                <w:ilvl w:val="0"/>
+                <w:numId w:val="7"/>
+              </w:numPr>
+              <w:cnfStyle w:val="000000000000" w:firstRow="0" w:lastRow="0" w:firstColumn="0" w:lastColumn="0" w:oddVBand="0" w:evenVBand="0" w:oddHBand="0" w:evenHBand="0" w:firstRowFirstColumn="0" w:firstRowLastColumn="0" w:lastRowFirstColumn="0" w:lastRowLastColumn="0"/>
+            </w:pPr>
+            <w:r>
+              <w:t xml:space="preserve">Bezoeker gaat naar de website van het park </w:t>
+            </w:r>
+            <w:proofErr w:type="spellStart"/>
+            <w:r>
+              <w:t>cronesteyn</w:t>
+            </w:r>
+            <w:proofErr w:type="spellEnd"/>
+          </w:p>
+          <w:p>
+            <w:pPr>
+              <w:pStyle w:val="Lijstalinea"/>
+              <w:numPr>
+                <w:ilvl w:val="0"/>
+                <w:numId w:val="7"/>
+              </w:numPr>
+              <w:cnfStyle w:val="000000000000" w:firstRow="0" w:lastRow="0" w:firstColumn="0" w:lastColumn="0" w:oddVBand="0" w:evenVBand="0" w:oddHBand="0" w:evenHBand="0" w:firstRowFirstColumn="0" w:firstRowLastColumn="0" w:lastRowFirstColumn="0" w:lastRowLastColumn="0"/>
+            </w:pPr>
+            <w:r>
+              <w:t>Bezoeker gaat naar het onderdeel “nieuws”</w:t>
+            </w:r>
+          </w:p>
+        </w:tc>
+      </w:tr>
+      <w:tr>
+        <w:trPr>
+          <w:cnfStyle w:val="000000100000" w:firstRow="0" w:lastRow="0" w:firstColumn="0" w:lastColumn="0" w:oddVBand="0" w:evenVBand="0" w:oddHBand="1" w:evenHBand="0" w:firstRowFirstColumn="0" w:firstRowLastColumn="0" w:lastRowFirstColumn="0" w:lastRowLastColumn="0"/>
+        </w:trPr>
+        <w:tc>
+          <w:tcPr>
+            <w:cnfStyle w:val="001000000000" w:firstRow="0" w:lastRow="0" w:firstColumn="1" w:lastColumn="0" w:oddVBand="0" w:evenVBand="0" w:oddHBand="0" w:evenHBand="0" w:firstRowFirstColumn="0" w:firstRowLastColumn="0" w:lastRowFirstColumn="0" w:lastRowLastColumn="0"/>
+            <w:tcW w:w="1548" w:type="dxa"/>
+          </w:tcPr>
+          <w:p>
+            <w:r>
+              <w:t>Uitzonderingen</w:t>
+            </w:r>
+          </w:p>
+        </w:tc>
+        <w:tc>
+          <w:tcPr>
+            <w:tcW w:w="8074" w:type="dxa"/>
+          </w:tcPr>
+          <w:p>
+            <w:pPr>
+              <w:cnfStyle w:val="000000100000" w:firstRow="0" w:lastRow="0" w:firstColumn="0" w:lastColumn="0" w:oddVBand="0" w:evenVBand="0" w:oddHBand="1" w:evenHBand="0" w:firstRowFirstColumn="0" w:firstRowLastColumn="0" w:lastRowFirstColumn="0" w:lastRowLastColumn="0"/>
+            </w:pPr>
+            <w:r>
+              <w:t>Internetconnectie valt weg</w:t>
+            </w:r>
+          </w:p>
+        </w:tc>
+      </w:tr>
+      <w:tr>
+        <w:trPr>
+          <w:trHeight w:val="70"/>
+        </w:trPr>
+        <w:tc>
+          <w:tcPr>
+            <w:cnfStyle w:val="001000000000" w:firstRow="0" w:lastRow="0" w:firstColumn="1" w:lastColumn="0" w:oddVBand="0" w:evenVBand="0" w:oddHBand="0" w:evenHBand="0" w:firstRowFirstColumn="0" w:firstRowLastColumn="0" w:lastRowFirstColumn="0" w:lastRowLastColumn="0"/>
+            <w:tcW w:w="1548" w:type="dxa"/>
+          </w:tcPr>
+          <w:p>
+            <w:r>
+              <w:t>Postconditie</w:t>
+            </w:r>
+          </w:p>
+        </w:tc>
+        <w:tc>
+          <w:tcPr>
+            <w:tcW w:w="8074" w:type="dxa"/>
+          </w:tcPr>
+          <w:p>
+            <w:pPr>
+              <w:cnfStyle w:val="000000000000" w:firstRow="0" w:lastRow="0" w:firstColumn="0" w:lastColumn="0" w:oddVBand="0" w:evenVBand="0" w:oddHBand="0" w:evenHBand="0" w:firstRowFirstColumn="0" w:firstRowLastColumn="0" w:lastRowFirstColumn="0" w:lastRowLastColumn="0"/>
+            </w:pPr>
+            <w:r>
+              <w:t>De bezoeker is makkelijk bij het nieuws onderdeel gekomen en kan het laatste nieuws van het park bekijken</w:t>
+            </w:r>
+          </w:p>
+        </w:tc>
+      </w:tr>
+    </w:tbl>
+    <w:p/>
+    <w:p/>
+    <w:p/>
+    <w:p/>
+    <w:p/>
+    <w:tbl>
+      <w:tblPr>
+        <w:tblStyle w:val="Rastertabel6kleurrijk-Accent4"/>
+        <w:tblW w:w="0" w:type="auto"/>
+        <w:tblLook w:val="04A0" w:firstRow="1" w:lastRow="0" w:firstColumn="1" w:lastColumn="0" w:noHBand="0" w:noVBand="1"/>
+      </w:tblPr>
+      <w:tblGrid>
+        <w:gridCol w:w="1626"/>
+        <w:gridCol w:w="7996"/>
+      </w:tblGrid>
+      <w:tr>
+        <w:trPr>
+          <w:cnfStyle w:val="100000000000" w:firstRow="1" w:lastRow="0" w:firstColumn="0" w:lastColumn="0" w:oddVBand="0" w:evenVBand="0" w:oddHBand="0" w:evenHBand="0" w:firstRowFirstColumn="0" w:firstRowLastColumn="0" w:lastRowFirstColumn="0" w:lastRowLastColumn="0"/>
+        </w:trPr>
+        <w:tc>
+          <w:tcPr>
+            <w:cnfStyle w:val="001000000000" w:firstRow="0" w:lastRow="0" w:firstColumn="1" w:lastColumn="0" w:oddVBand="0" w:evenVBand="0" w:oddHBand="0" w:evenHBand="0" w:firstRowFirstColumn="0" w:firstRowLastColumn="0" w:lastRowFirstColumn="0" w:lastRowLastColumn="0"/>
+            <w:tcW w:w="1626" w:type="dxa"/>
+          </w:tcPr>
+          <w:p>
+            <w:proofErr w:type="spellStart"/>
+            <w:r>
+              <w:t>Use</w:t>
+            </w:r>
+            <w:proofErr w:type="spellEnd"/>
+            <w:r>
+              <w:t xml:space="preserve"> Case</w:t>
+            </w:r>
+          </w:p>
+        </w:tc>
+        <w:tc>
+          <w:tcPr>
+            <w:tcW w:w="7996" w:type="dxa"/>
+          </w:tcPr>
+          <w:p>
+            <w:pPr>
+              <w:cnfStyle w:val="100000000000" w:firstRow="1" w:lastRow="0" w:firstColumn="0" w:lastColumn="0" w:oddVBand="0" w:evenVBand="0" w:oddHBand="0" w:evenHBand="0" w:firstRowFirstColumn="0" w:firstRowLastColumn="0" w:lastRowFirstColumn="0" w:lastRowLastColumn="0"/>
+              <w:rPr>
+                <w:b w:val="0"/>
+              </w:rPr>
+            </w:pPr>
+            <w:r>
+              <w:rPr>
+                <w:b w:val="0"/>
+              </w:rPr>
+              <w:t xml:space="preserve">Bekijken </w:t>
+            </w:r>
+            <w:proofErr w:type="gramStart"/>
+            <w:r>
+              <w:rPr>
+                <w:b w:val="0"/>
+              </w:rPr>
+              <w:t>activiteiten park</w:t>
+            </w:r>
+            <w:proofErr w:type="gramEnd"/>
+          </w:p>
+        </w:tc>
+      </w:tr>
+      <w:tr>
+        <w:trPr>
+          <w:cnfStyle w:val="000000100000" w:firstRow="0" w:lastRow="0" w:firstColumn="0" w:lastColumn="0" w:oddVBand="0" w:evenVBand="0" w:oddHBand="1" w:evenHBand="0" w:firstRowFirstColumn="0" w:firstRowLastColumn="0" w:lastRowFirstColumn="0" w:lastRowLastColumn="0"/>
+        </w:trPr>
+        <w:tc>
+          <w:tcPr>
+            <w:cnfStyle w:val="001000000000" w:firstRow="0" w:lastRow="0" w:firstColumn="1" w:lastColumn="0" w:oddVBand="0" w:evenVBand="0" w:oddHBand="0" w:evenHBand="0" w:firstRowFirstColumn="0" w:firstRowLastColumn="0" w:lastRowFirstColumn="0" w:lastRowLastColumn="0"/>
+            <w:tcW w:w="1626" w:type="dxa"/>
+          </w:tcPr>
+          <w:p>
+            <w:r>
+              <w:t>Nummer</w:t>
+            </w:r>
+          </w:p>
+        </w:tc>
+        <w:tc>
+          <w:tcPr>
+            <w:tcW w:w="7996" w:type="dxa"/>
+          </w:tcPr>
+          <w:p>
+            <w:pPr>
+              <w:cnfStyle w:val="000000100000" w:firstRow="0" w:lastRow="0" w:firstColumn="0" w:lastColumn="0" w:oddVBand="0" w:evenVBand="0" w:oddHBand="1" w:evenHBand="0" w:firstRowFirstColumn="0" w:firstRowLastColumn="0" w:lastRowFirstColumn="0" w:lastRowLastColumn="0"/>
+            </w:pPr>
+            <w:r>
+              <w:t>4.1</w:t>
+            </w:r>
+          </w:p>
+        </w:tc>
+      </w:tr>
+      <w:tr>
+        <w:tc>
+          <w:tcPr>
+            <w:cnfStyle w:val="001000000000" w:firstRow="0" w:lastRow="0" w:firstColumn="1" w:lastColumn="0" w:oddVBand="0" w:evenVBand="0" w:oddHBand="0" w:evenHBand="0" w:firstRowFirstColumn="0" w:firstRowLastColumn="0" w:lastRowFirstColumn="0" w:lastRowLastColumn="0"/>
+            <w:tcW w:w="1626" w:type="dxa"/>
+          </w:tcPr>
+          <w:p>
+            <w:r>
+              <w:t>Actor</w:t>
+            </w:r>
+          </w:p>
+        </w:tc>
+        <w:tc>
+          <w:tcPr>
+            <w:tcW w:w="7996" w:type="dxa"/>
+          </w:tcPr>
+          <w:p>
+            <w:pPr>
+              <w:cnfStyle w:val="000000000000" w:firstRow="0" w:lastRow="0" w:firstColumn="0" w:lastColumn="0" w:oddVBand="0" w:evenVBand="0" w:oddHBand="0" w:evenHBand="0" w:firstRowFirstColumn="0" w:firstRowLastColumn="0" w:lastRowFirstColumn="0" w:lastRowLastColumn="0"/>
+            </w:pPr>
+            <w:r>
+              <w:t>Bezoeker, Onderhouder en administrator</w:t>
+            </w:r>
+          </w:p>
+        </w:tc>
+      </w:tr>
+      <w:tr>
+        <w:trPr>
+          <w:cnfStyle w:val="000000100000" w:firstRow="0" w:lastRow="0" w:firstColumn="0" w:lastColumn="0" w:oddVBand="0" w:evenVBand="0" w:oddHBand="1" w:evenHBand="0" w:firstRowFirstColumn="0" w:firstRowLastColumn="0" w:lastRowFirstColumn="0" w:lastRowLastColumn="0"/>
+        </w:trPr>
+        <w:tc>
+          <w:tcPr>
+            <w:cnfStyle w:val="001000000000" w:firstRow="0" w:lastRow="0" w:firstColumn="1" w:lastColumn="0" w:oddVBand="0" w:evenVBand="0" w:oddHBand="0" w:evenHBand="0" w:firstRowFirstColumn="0" w:firstRowLastColumn="0" w:lastRowFirstColumn="0" w:lastRowLastColumn="0"/>
+            <w:tcW w:w="1626" w:type="dxa"/>
+          </w:tcPr>
+          <w:p>
+            <w:r>
+              <w:t>Preconditie</w:t>
+            </w:r>
+          </w:p>
+        </w:tc>
+        <w:tc>
+          <w:tcPr>
+            <w:tcW w:w="7996" w:type="dxa"/>
+          </w:tcPr>
+          <w:p>
+            <w:pPr>
+              <w:cnfStyle w:val="000000100000" w:firstRow="0" w:lastRow="0" w:firstColumn="0" w:lastColumn="0" w:oddVBand="0" w:evenVBand="0" w:oddHBand="1" w:evenHBand="0" w:firstRowFirstColumn="0" w:firstRowLastColumn="0" w:lastRowFirstColumn="0" w:lastRowLastColumn="0"/>
+            </w:pPr>
+            <w:r>
+              <w:t>Gebruiker hoeft niet ingelogd te zijn, geen preconditie</w:t>
+            </w:r>
+          </w:p>
+        </w:tc>
+      </w:tr>
+      <w:tr>
+        <w:tc>
+          <w:tcPr>
+            <w:cnfStyle w:val="001000000000" w:firstRow="0" w:lastRow="0" w:firstColumn="1" w:lastColumn="0" w:oddVBand="0" w:evenVBand="0" w:oddHBand="0" w:evenHBand="0" w:firstRowFirstColumn="0" w:firstRowLastColumn="0" w:lastRowFirstColumn="0" w:lastRowLastColumn="0"/>
+            <w:tcW w:w="1626" w:type="dxa"/>
+          </w:tcPr>
+          <w:p>
+            <w:pPr>
+              <w:rPr>
+                <w:b w:val="0"/>
+                <w:bCs w:val="0"/>
+              </w:rPr>
+            </w:pPr>
+            <w:r>
+              <w:t>Beschrijving</w:t>
+            </w:r>
+          </w:p>
+        </w:tc>
+        <w:tc>
+          <w:tcPr>
+            <w:tcW w:w="7996" w:type="dxa"/>
+          </w:tcPr>
+          <w:p>
+            <w:pPr>
+              <w:pStyle w:val="Lijstalinea"/>
+              <w:numPr>
+                <w:ilvl w:val="0"/>
+                <w:numId w:val="8"/>
+              </w:numPr>
+              <w:cnfStyle w:val="000000000000" w:firstRow="0" w:lastRow="0" w:firstColumn="0" w:lastColumn="0" w:oddVBand="0" w:evenVBand="0" w:oddHBand="0" w:evenHBand="0" w:firstRowFirstColumn="0" w:firstRowLastColumn="0" w:lastRowFirstColumn="0" w:lastRowLastColumn="0"/>
+            </w:pPr>
+            <w:r>
+              <w:t xml:space="preserve">Bezoeker gaat naar de website van het park </w:t>
+            </w:r>
+            <w:proofErr w:type="spellStart"/>
+            <w:r>
+              <w:t>cronesteyn</w:t>
+            </w:r>
+            <w:proofErr w:type="spellEnd"/>
+          </w:p>
+          <w:p>
+            <w:pPr>
+              <w:pStyle w:val="Lijstalinea"/>
+              <w:numPr>
+                <w:ilvl w:val="0"/>
+                <w:numId w:val="8"/>
+              </w:numPr>
+              <w:cnfStyle w:val="000000000000" w:firstRow="0" w:lastRow="0" w:firstColumn="0" w:lastColumn="0" w:oddVBand="0" w:evenVBand="0" w:oddHBand="0" w:evenHBand="0" w:firstRowFirstColumn="0" w:firstRowLastColumn="0" w:lastRowFirstColumn="0" w:lastRowLastColumn="0"/>
+            </w:pPr>
+            <w:r>
+              <w:t>Bezoeker gaat naar het kopje “activiteiten”</w:t>
+            </w:r>
+          </w:p>
+          <w:p>
+            <w:pPr>
+              <w:pStyle w:val="Lijstalinea"/>
+              <w:numPr>
+                <w:ilvl w:val="0"/>
+                <w:numId w:val="8"/>
+              </w:numPr>
+              <w:cnfStyle w:val="000000000000" w:firstRow="0" w:lastRow="0" w:firstColumn="0" w:lastColumn="0" w:oddVBand="0" w:evenVBand="0" w:oddHBand="0" w:evenHBand="0" w:firstRowFirstColumn="0" w:firstRowLastColumn="0" w:lastRowFirstColumn="0" w:lastRowLastColumn="0"/>
+            </w:pPr>
+            <w:r>
+              <w:t>Bezoeker zoekt naar de geschikte datum en kijkt naar de activiteit op die datum</w:t>
+            </w:r>
+          </w:p>
+        </w:tc>
+      </w:tr>
+      <w:tr>
+        <w:trPr>
+          <w:cnfStyle w:val="000000100000" w:firstRow="0" w:lastRow="0" w:firstColumn="0" w:lastColumn="0" w:oddVBand="0" w:evenVBand="0" w:oddHBand="1" w:evenHBand="0" w:firstRowFirstColumn="0" w:firstRowLastColumn="0" w:lastRowFirstColumn="0" w:lastRowLastColumn="0"/>
+        </w:trPr>
+        <w:tc>
+          <w:tcPr>
+            <w:cnfStyle w:val="001000000000" w:firstRow="0" w:lastRow="0" w:firstColumn="1" w:lastColumn="0" w:oddVBand="0" w:evenVBand="0" w:oddHBand="0" w:evenHBand="0" w:firstRowFirstColumn="0" w:firstRowLastColumn="0" w:lastRowFirstColumn="0" w:lastRowLastColumn="0"/>
+            <w:tcW w:w="1626" w:type="dxa"/>
+          </w:tcPr>
+          <w:p>
+            <w:r>
+              <w:t>Uitzonderingen</w:t>
+            </w:r>
+          </w:p>
+        </w:tc>
+        <w:tc>
+          <w:tcPr>
+            <w:tcW w:w="7996" w:type="dxa"/>
+          </w:tcPr>
+          <w:p>
+            <w:pPr>
+              <w:cnfStyle w:val="000000100000" w:firstRow="0" w:lastRow="0" w:firstColumn="0" w:lastColumn="0" w:oddVBand="0" w:evenVBand="0" w:oddHBand="1" w:evenHBand="0" w:firstRowFirstColumn="0" w:firstRowLastColumn="0" w:lastRowFirstColumn="0" w:lastRowLastColumn="0"/>
+            </w:pPr>
+            <w:r>
+              <w:t>Internetconnectie valt weg</w:t>
+            </w:r>
+          </w:p>
+        </w:tc>
+      </w:tr>
+      <w:tr>
+        <w:trPr>
+          <w:trHeight w:val="70"/>
+        </w:trPr>
+        <w:tc>
+          <w:tcPr>
+            <w:cnfStyle w:val="001000000000" w:firstRow="0" w:lastRow="0" w:firstColumn="1" w:lastColumn="0" w:oddVBand="0" w:evenVBand="0" w:oddHBand="0" w:evenHBand="0" w:firstRowFirstColumn="0" w:firstRowLastColumn="0" w:lastRowFirstColumn="0" w:lastRowLastColumn="0"/>
+            <w:tcW w:w="1626" w:type="dxa"/>
+          </w:tcPr>
+          <w:p>
+            <w:r>
+              <w:t>Postconditie</w:t>
+            </w:r>
+          </w:p>
+        </w:tc>
+        <w:tc>
+          <w:tcPr>
+            <w:tcW w:w="7996" w:type="dxa"/>
+          </w:tcPr>
+          <w:p>
+            <w:pPr>
+              <w:cnfStyle w:val="000000000000" w:firstRow="0" w:lastRow="0" w:firstColumn="0" w:lastColumn="0" w:oddVBand="0" w:evenVBand="0" w:oddHBand="0" w:evenHBand="0" w:firstRowFirstColumn="0" w:firstRowLastColumn="0" w:lastRowFirstColumn="0" w:lastRowLastColumn="0"/>
+            </w:pPr>
+            <w:r>
+              <w:t>De bezoeker heeft de activiteiten gevonden en kan bekijken of er op de huidige datum toevallig activiteiten zijn gepland.</w:t>
+            </w:r>
+          </w:p>
+        </w:tc>
+      </w:tr>
+    </w:tbl>
+    <w:p/>
+    <w:tbl>
+      <w:tblPr>
+        <w:tblStyle w:val="Rastertabel6kleurrijk-Accent4"/>
+        <w:tblW w:w="0" w:type="auto"/>
+        <w:tblLook w:val="04A0" w:firstRow="1" w:lastRow="0" w:firstColumn="1" w:lastColumn="0" w:noHBand="0" w:noVBand="1"/>
+      </w:tblPr>
+      <w:tblGrid>
+        <w:gridCol w:w="1626"/>
+        <w:gridCol w:w="7996"/>
+      </w:tblGrid>
+      <w:tr>
+        <w:trPr>
+          <w:cnfStyle w:val="100000000000" w:firstRow="1" w:lastRow="0" w:firstColumn="0" w:lastColumn="0" w:oddVBand="0" w:evenVBand="0" w:oddHBand="0" w:evenHBand="0" w:firstRowFirstColumn="0" w:firstRowLastColumn="0" w:lastRowFirstColumn="0" w:lastRowLastColumn="0"/>
+        </w:trPr>
+        <w:tc>
+          <w:tcPr>
+            <w:cnfStyle w:val="001000000000" w:firstRow="0" w:lastRow="0" w:firstColumn="1" w:lastColumn="0" w:oddVBand="0" w:evenVBand="0" w:oddHBand="0" w:evenHBand="0" w:firstRowFirstColumn="0" w:firstRowLastColumn="0" w:lastRowFirstColumn="0" w:lastRowLastColumn="0"/>
+            <w:tcW w:w="1548" w:type="dxa"/>
+          </w:tcPr>
+          <w:p>
+            <w:proofErr w:type="spellStart"/>
+            <w:r>
+              <w:t>Use</w:t>
+            </w:r>
+            <w:proofErr w:type="spellEnd"/>
+            <w:r>
+              <w:t xml:space="preserve"> Case</w:t>
+            </w:r>
+          </w:p>
+        </w:tc>
+        <w:tc>
+          <w:tcPr>
+            <w:tcW w:w="8074" w:type="dxa"/>
+          </w:tcPr>
+          <w:p>
+            <w:pPr>
+              <w:cnfStyle w:val="100000000000" w:firstRow="1" w:lastRow="0" w:firstColumn="0" w:lastColumn="0" w:oddVBand="0" w:evenVBand="0" w:oddHBand="0" w:evenHBand="0" w:firstRowFirstColumn="0" w:firstRowLastColumn="0" w:lastRowFirstColumn="0" w:lastRowLastColumn="0"/>
+              <w:rPr>
+                <w:b w:val="0"/>
+              </w:rPr>
+            </w:pPr>
+            <w:r>
+              <w:rPr>
+                <w:b w:val="0"/>
+              </w:rPr>
+              <w:t>Bekijken foto’s</w:t>
+            </w:r>
+          </w:p>
+        </w:tc>
+      </w:tr>
+      <w:tr>
+        <w:trPr>
+          <w:cnfStyle w:val="000000100000" w:firstRow="0" w:lastRow="0" w:firstColumn="0" w:lastColumn="0" w:oddVBand="0" w:evenVBand="0" w:oddHBand="1" w:evenHBand="0" w:firstRowFirstColumn="0" w:firstRowLastColumn="0" w:lastRowFirstColumn="0" w:lastRowLastColumn="0"/>
+        </w:trPr>
+        <w:tc>
+          <w:tcPr>
+            <w:cnfStyle w:val="001000000000" w:firstRow="0" w:lastRow="0" w:firstColumn="1" w:lastColumn="0" w:oddVBand="0" w:evenVBand="0" w:oddHBand="0" w:evenHBand="0" w:firstRowFirstColumn="0" w:firstRowLastColumn="0" w:lastRowFirstColumn="0" w:lastRowLastColumn="0"/>
+            <w:tcW w:w="1548" w:type="dxa"/>
+          </w:tcPr>
+          <w:p>
+            <w:r>
+              <w:t>Nummer</w:t>
+            </w:r>
+          </w:p>
+        </w:tc>
+        <w:tc>
+          <w:tcPr>
+            <w:tcW w:w="8074" w:type="dxa"/>
+          </w:tcPr>
+          <w:p>
+            <w:pPr>
+              <w:cnfStyle w:val="000000100000" w:firstRow="0" w:lastRow="0" w:firstColumn="0" w:lastColumn="0" w:oddVBand="0" w:evenVBand="0" w:oddHBand="1" w:evenHBand="0" w:firstRowFirstColumn="0" w:firstRowLastColumn="0" w:lastRowFirstColumn="0" w:lastRowLastColumn="0"/>
+            </w:pPr>
+            <w:r>
+              <w:t>5.1</w:t>
+            </w:r>
+          </w:p>
+        </w:tc>
+      </w:tr>
+      <w:tr>
+        <w:tc>
+          <w:tcPr>
+            <w:cnfStyle w:val="001000000000" w:firstRow="0" w:lastRow="0" w:firstColumn="1" w:lastColumn="0" w:oddVBand="0" w:evenVBand="0" w:oddHBand="0" w:evenHBand="0" w:firstRowFirstColumn="0" w:firstRowLastColumn="0" w:lastRowFirstColumn="0" w:lastRowLastColumn="0"/>
+            <w:tcW w:w="1548" w:type="dxa"/>
+          </w:tcPr>
+          <w:p>
+            <w:r>
+              <w:t>Actor</w:t>
+            </w:r>
+          </w:p>
+        </w:tc>
+        <w:tc>
+          <w:tcPr>
+            <w:tcW w:w="8074" w:type="dxa"/>
+          </w:tcPr>
+          <w:p>
+            <w:pPr>
+              <w:cnfStyle w:val="000000000000" w:firstRow="0" w:lastRow="0" w:firstColumn="0" w:lastColumn="0" w:oddVBand="0" w:evenVBand="0" w:oddHBand="0" w:evenHBand="0" w:firstRowFirstColumn="0" w:firstRowLastColumn="0" w:lastRowFirstColumn="0" w:lastRowLastColumn="0"/>
+            </w:pPr>
+            <w:r>
+              <w:t>Bezoeker, Onderhouder en administrator</w:t>
+            </w:r>
+          </w:p>
+        </w:tc>
+      </w:tr>
+      <w:tr>
+        <w:trPr>
+          <w:cnfStyle w:val="000000100000" w:firstRow="0" w:lastRow="0" w:firstColumn="0" w:lastColumn="0" w:oddVBand="0" w:evenVBand="0" w:oddHBand="1" w:evenHBand="0" w:firstRowFirstColumn="0" w:firstRowLastColumn="0" w:lastRowFirstColumn="0" w:lastRowLastColumn="0"/>
+        </w:trPr>
+        <w:tc>
+          <w:tcPr>
+            <w:cnfStyle w:val="001000000000" w:firstRow="0" w:lastRow="0" w:firstColumn="1" w:lastColumn="0" w:oddVBand="0" w:evenVBand="0" w:oddHBand="0" w:evenHBand="0" w:firstRowFirstColumn="0" w:firstRowLastColumn="0" w:lastRowFirstColumn="0" w:lastRowLastColumn="0"/>
+            <w:tcW w:w="1548" w:type="dxa"/>
+          </w:tcPr>
+          <w:p>
+            <w:r>
+              <w:t>Preconditie</w:t>
+            </w:r>
+          </w:p>
+        </w:tc>
+        <w:tc>
+          <w:tcPr>
+            <w:tcW w:w="8074" w:type="dxa"/>
+          </w:tcPr>
+          <w:p>
+            <w:pPr>
+              <w:cnfStyle w:val="000000100000" w:firstRow="0" w:lastRow="0" w:firstColumn="0" w:lastColumn="0" w:oddVBand="0" w:evenVBand="0" w:oddHBand="1" w:evenHBand="0" w:firstRowFirstColumn="0" w:firstRowLastColumn="0" w:lastRowFirstColumn="0" w:lastRowLastColumn="0"/>
+            </w:pPr>
+            <w:r>
+              <w:t>Gebruiker hoeft niet ingelogd te zijn, geen preconditie</w:t>
+            </w:r>
+          </w:p>
+        </w:tc>
+      </w:tr>
+      <w:tr>
+        <w:tc>
+          <w:tcPr>
+            <w:cnfStyle w:val="001000000000" w:firstRow="0" w:lastRow="0" w:firstColumn="1" w:lastColumn="0" w:oddVBand="0" w:evenVBand="0" w:oddHBand="0" w:evenHBand="0" w:firstRowFirstColumn="0" w:firstRowLastColumn="0" w:lastRowFirstColumn="0" w:lastRowLastColumn="0"/>
+            <w:tcW w:w="1548" w:type="dxa"/>
+          </w:tcPr>
+          <w:p>
+            <w:pPr>
+              <w:rPr>
+                <w:b w:val="0"/>
+                <w:bCs w:val="0"/>
+              </w:rPr>
+            </w:pPr>
+            <w:r>
+              <w:t>Beschrijving</w:t>
+            </w:r>
+          </w:p>
+        </w:tc>
+        <w:tc>
+          <w:tcPr>
+            <w:tcW w:w="8074" w:type="dxa"/>
+          </w:tcPr>
+          <w:p>
+            <w:pPr>
+              <w:pStyle w:val="Lijstalinea"/>
+              <w:numPr>
+                <w:ilvl w:val="0"/>
+                <w:numId w:val="9"/>
+              </w:numPr>
+              <w:cnfStyle w:val="000000000000" w:firstRow="0" w:lastRow="0" w:firstColumn="0" w:lastColumn="0" w:oddVBand="0" w:evenVBand="0" w:oddHBand="0" w:evenHBand="0" w:firstRowFirstColumn="0" w:firstRowLastColumn="0" w:lastRowFirstColumn="0" w:lastRowLastColumn="0"/>
+            </w:pPr>
+            <w:r>
+              <w:t xml:space="preserve">Bezoeker gaat naar de website van het park </w:t>
+            </w:r>
+            <w:proofErr w:type="spellStart"/>
+            <w:r>
+              <w:t>Cronesteyn</w:t>
+            </w:r>
+            <w:proofErr w:type="spellEnd"/>
+          </w:p>
+          <w:p>
+            <w:pPr>
+              <w:pStyle w:val="Lijstalinea"/>
+              <w:numPr>
+                <w:ilvl w:val="0"/>
+                <w:numId w:val="9"/>
+              </w:numPr>
+              <w:cnfStyle w:val="000000000000" w:firstRow="0" w:lastRow="0" w:firstColumn="0" w:lastColumn="0" w:oddVBand="0" w:evenVBand="0" w:oddHBand="0" w:evenHBand="0" w:firstRowFirstColumn="0" w:firstRowLastColumn="0" w:lastRowFirstColumn="0" w:lastRowLastColumn="0"/>
+            </w:pPr>
+            <w:r>
+              <w:t>Bezoeker gaat naar het kopje “foto’s”</w:t>
+            </w:r>
+          </w:p>
+          <w:p>
+            <w:pPr>
+              <w:pStyle w:val="Geenafstand"/>
+              <w:cnfStyle w:val="000000000000" w:firstRow="0" w:lastRow="0" w:firstColumn="0" w:lastColumn="0" w:oddVBand="0" w:evenVBand="0" w:oddHBand="0" w:evenHBand="0" w:firstRowFirstColumn="0" w:firstRowLastColumn="0" w:lastRowFirstColumn="0" w:lastRowLastColumn="0"/>
+            </w:pPr>
+            <w:r>
+              <w:t xml:space="preserve">Bezoeker </w:t>
+            </w:r>
+            <w:bookmarkStart w:id="4" w:name="_GoBack"/>
+            <w:bookmarkEnd w:id="4"/>
+          </w:p>
+        </w:tc>
+      </w:tr>
+      <w:tr>
+        <w:trPr>
+          <w:cnfStyle w:val="000000100000" w:firstRow="0" w:lastRow="0" w:firstColumn="0" w:lastColumn="0" w:oddVBand="0" w:evenVBand="0" w:oddHBand="1" w:evenHBand="0" w:firstRowFirstColumn="0" w:firstRowLastColumn="0" w:lastRowFirstColumn="0" w:lastRowLastColumn="0"/>
+        </w:trPr>
+        <w:tc>
+          <w:tcPr>
+            <w:cnfStyle w:val="001000000000" w:firstRow="0" w:lastRow="0" w:firstColumn="1" w:lastColumn="0" w:oddVBand="0" w:evenVBand="0" w:oddHBand="0" w:evenHBand="0" w:firstRowFirstColumn="0" w:firstRowLastColumn="0" w:lastRowFirstColumn="0" w:lastRowLastColumn="0"/>
+            <w:tcW w:w="1548" w:type="dxa"/>
+          </w:tcPr>
+          <w:p>
+            <w:r>
+              <w:t>Uitzonderingen</w:t>
+            </w:r>
+          </w:p>
+        </w:tc>
+        <w:tc>
+          <w:tcPr>
+            <w:tcW w:w="8074" w:type="dxa"/>
+          </w:tcPr>
+          <w:p>
+            <w:pPr>
+              <w:pStyle w:val="Lijstalinea"/>
+              <w:cnfStyle w:val="000000100000" w:firstRow="0" w:lastRow="0" w:firstColumn="0" w:lastColumn="0" w:oddVBand="0" w:evenVBand="0" w:oddHBand="1" w:evenHBand="0" w:firstRowFirstColumn="0" w:firstRowLastColumn="0" w:lastRowFirstColumn="0" w:lastRowLastColumn="0"/>
+            </w:pPr>
+          </w:p>
+        </w:tc>
+      </w:tr>
+      <w:tr>
+        <w:trPr>
+          <w:trHeight w:val="70"/>
+        </w:trPr>
+        <w:tc>
+          <w:tcPr>
+            <w:cnfStyle w:val="001000000000" w:firstRow="0" w:lastRow="0" w:firstColumn="1" w:lastColumn="0" w:oddVBand="0" w:evenVBand="0" w:oddHBand="0" w:evenHBand="0" w:firstRowFirstColumn="0" w:firstRowLastColumn="0" w:lastRowFirstColumn="0" w:lastRowLastColumn="0"/>
+            <w:tcW w:w="1548" w:type="dxa"/>
+          </w:tcPr>
+          <w:p>
+            <w:r>
+              <w:t>Postconditie</w:t>
+            </w:r>
+          </w:p>
+        </w:tc>
+        <w:tc>
+          <w:tcPr>
+            <w:tcW w:w="8074" w:type="dxa"/>
+          </w:tcPr>
+          <w:p>
+            <w:pPr>
+              <w:cnfStyle w:val="000000000000" w:firstRow="0" w:lastRow="0" w:firstColumn="0" w:lastColumn="0" w:oddVBand="0" w:evenVBand="0" w:oddHBand="0" w:evenHBand="0" w:firstRowFirstColumn="0" w:firstRowLastColumn="0" w:lastRowFirstColumn="0" w:lastRowLastColumn="0"/>
+            </w:pPr>
+          </w:p>
+        </w:tc>
+      </w:tr>
+    </w:tbl>
+    <w:p/>
+    <w:tbl>
+      <w:tblPr>
+        <w:tblStyle w:val="Rastertabel6kleurrijk-Accent4"/>
+        <w:tblW w:w="0" w:type="auto"/>
+        <w:tblLook w:val="04A0" w:firstRow="1" w:lastRow="0" w:firstColumn="1" w:lastColumn="0" w:noHBand="0" w:noVBand="1"/>
+      </w:tblPr>
+      <w:tblGrid>
+        <w:gridCol w:w="1626"/>
+        <w:gridCol w:w="7996"/>
+      </w:tblGrid>
+      <w:tr>
+        <w:trPr>
+          <w:cnfStyle w:val="100000000000" w:firstRow="1" w:lastRow="0" w:firstColumn="0" w:lastColumn="0" w:oddVBand="0" w:evenVBand="0" w:oddHBand="0" w:evenHBand="0" w:firstRowFirstColumn="0" w:firstRowLastColumn="0" w:lastRowFirstColumn="0" w:lastRowLastColumn="0"/>
+        </w:trPr>
+        <w:tc>
+          <w:tcPr>
+            <w:cnfStyle w:val="001000000000" w:firstRow="0" w:lastRow="0" w:firstColumn="1" w:lastColumn="0" w:oddVBand="0" w:evenVBand="0" w:oddHBand="0" w:evenHBand="0" w:firstRowFirstColumn="0" w:firstRowLastColumn="0" w:lastRowFirstColumn="0" w:lastRowLastColumn="0"/>
+            <w:tcW w:w="1548" w:type="dxa"/>
+          </w:tcPr>
+          <w:p>
+            <w:proofErr w:type="spellStart"/>
+            <w:r>
+              <w:t>Use</w:t>
+            </w:r>
+            <w:proofErr w:type="spellEnd"/>
+            <w:r>
+              <w:t xml:space="preserve"> Case</w:t>
+            </w:r>
+          </w:p>
+        </w:tc>
+        <w:tc>
+          <w:tcPr>
+            <w:tcW w:w="8074" w:type="dxa"/>
+          </w:tcPr>
+          <w:p>
+            <w:pPr>
+              <w:cnfStyle w:val="100000000000" w:firstRow="1" w:lastRow="0" w:firstColumn="0" w:lastColumn="0" w:oddVBand="0" w:evenVBand="0" w:oddHBand="0" w:evenHBand="0" w:firstRowFirstColumn="0" w:firstRowLastColumn="0" w:lastRowFirstColumn="0" w:lastRowLastColumn="0"/>
+              <w:rPr>
+                <w:b w:val="0"/>
+              </w:rPr>
+            </w:pPr>
+          </w:p>
+        </w:tc>
+      </w:tr>
+      <w:tr>
+        <w:trPr>
+          <w:cnfStyle w:val="000000100000" w:firstRow="0" w:lastRow="0" w:firstColumn="0" w:lastColumn="0" w:oddVBand="0" w:evenVBand="0" w:oddHBand="1" w:evenHBand="0" w:firstRowFirstColumn="0" w:firstRowLastColumn="0" w:lastRowFirstColumn="0" w:lastRowLastColumn="0"/>
+        </w:trPr>
+        <w:tc>
+          <w:tcPr>
+            <w:cnfStyle w:val="001000000000" w:firstRow="0" w:lastRow="0" w:firstColumn="1" w:lastColumn="0" w:oddVBand="0" w:evenVBand="0" w:oddHBand="0" w:evenHBand="0" w:firstRowFirstColumn="0" w:firstRowLastColumn="0" w:lastRowFirstColumn="0" w:lastRowLastColumn="0"/>
+            <w:tcW w:w="1548" w:type="dxa"/>
+          </w:tcPr>
+          <w:p>
+            <w:r>
+              <w:t>Nummer</w:t>
+            </w:r>
+          </w:p>
+        </w:tc>
+        <w:tc>
+          <w:tcPr>
+            <w:tcW w:w="8074" w:type="dxa"/>
+          </w:tcPr>
+          <w:p>
+            <w:pPr>
+              <w:cnfStyle w:val="000000100000" w:firstRow="0" w:lastRow="0" w:firstColumn="0" w:lastColumn="0" w:oddVBand="0" w:evenVBand="0" w:oddHBand="1" w:evenHBand="0" w:firstRowFirstColumn="0" w:firstRowLastColumn="0" w:lastRowFirstColumn="0" w:lastRowLastColumn="0"/>
+            </w:pPr>
+          </w:p>
+        </w:tc>
+      </w:tr>
+      <w:tr>
+        <w:tc>
+          <w:tcPr>
+            <w:cnfStyle w:val="001000000000" w:firstRow="0" w:lastRow="0" w:firstColumn="1" w:lastColumn="0" w:oddVBand="0" w:evenVBand="0" w:oddHBand="0" w:evenHBand="0" w:firstRowFirstColumn="0" w:firstRowLastColumn="0" w:lastRowFirstColumn="0" w:lastRowLastColumn="0"/>
+            <w:tcW w:w="1548" w:type="dxa"/>
+          </w:tcPr>
+          <w:p>
+            <w:r>
+              <w:t>Actor</w:t>
+            </w:r>
+          </w:p>
+        </w:tc>
+        <w:tc>
+          <w:tcPr>
+            <w:tcW w:w="8074" w:type="dxa"/>
+          </w:tcPr>
+          <w:p>
+            <w:pPr>
+              <w:cnfStyle w:val="000000000000" w:firstRow="0" w:lastRow="0" w:firstColumn="0" w:lastColumn="0" w:oddVBand="0" w:evenVBand="0" w:oddHBand="0" w:evenHBand="0" w:firstRowFirstColumn="0" w:firstRowLastColumn="0" w:lastRowFirstColumn="0" w:lastRowLastColumn="0"/>
+            </w:pPr>
+          </w:p>
+        </w:tc>
+      </w:tr>
+      <w:tr>
+        <w:trPr>
+          <w:cnfStyle w:val="000000100000" w:firstRow="0" w:lastRow="0" w:firstColumn="0" w:lastColumn="0" w:oddVBand="0" w:evenVBand="0" w:oddHBand="1" w:evenHBand="0" w:firstRowFirstColumn="0" w:firstRowLastColumn="0" w:lastRowFirstColumn="0" w:lastRowLastColumn="0"/>
+        </w:trPr>
+        <w:tc>
+          <w:tcPr>
+            <w:cnfStyle w:val="001000000000" w:firstRow="0" w:lastRow="0" w:firstColumn="1" w:lastColumn="0" w:oddVBand="0" w:evenVBand="0" w:oddHBand="0" w:evenHBand="0" w:firstRowFirstColumn="0" w:firstRowLastColumn="0" w:lastRowFirstColumn="0" w:lastRowLastColumn="0"/>
+            <w:tcW w:w="1548" w:type="dxa"/>
+          </w:tcPr>
+          <w:p>
+            <w:r>
+              <w:t>Preconditie</w:t>
+            </w:r>
+          </w:p>
+        </w:tc>
+        <w:tc>
+          <w:tcPr>
+            <w:tcW w:w="8074" w:type="dxa"/>
+          </w:tcPr>
+          <w:p>
+            <w:pPr>
+              <w:cnfStyle w:val="000000100000" w:firstRow="0" w:lastRow="0" w:firstColumn="0" w:lastColumn="0" w:oddVBand="0" w:evenVBand="0" w:oddHBand="1" w:evenHBand="0" w:firstRowFirstColumn="0" w:firstRowLastColumn="0" w:lastRowFirstColumn="0" w:lastRowLastColumn="0"/>
+            </w:pPr>
+          </w:p>
+        </w:tc>
+      </w:tr>
+      <w:tr>
+        <w:tc>
+          <w:tcPr>
+            <w:cnfStyle w:val="001000000000" w:firstRow="0" w:lastRow="0" w:firstColumn="1" w:lastColumn="0" w:oddVBand="0" w:evenVBand="0" w:oddHBand="0" w:evenHBand="0" w:firstRowFirstColumn="0" w:firstRowLastColumn="0" w:lastRowFirstColumn="0" w:lastRowLastColumn="0"/>
+            <w:tcW w:w="1548" w:type="dxa"/>
+          </w:tcPr>
+          <w:p>
+            <w:pPr>
+              <w:rPr>
+                <w:b w:val="0"/>
+                <w:bCs w:val="0"/>
+              </w:rPr>
+            </w:pPr>
+            <w:r>
+              <w:t>Beschrijving</w:t>
+            </w:r>
+          </w:p>
+        </w:tc>
+        <w:tc>
+          <w:tcPr>
+            <w:tcW w:w="8074" w:type="dxa"/>
+          </w:tcPr>
+          <w:p>
+            <w:pPr>
+              <w:pStyle w:val="Lijstalinea"/>
+              <w:cnfStyle w:val="000000000000" w:firstRow="0" w:lastRow="0" w:firstColumn="0" w:lastColumn="0" w:oddVBand="0" w:evenVBand="0" w:oddHBand="0" w:evenHBand="0" w:firstRowFirstColumn="0" w:firstRowLastColumn="0" w:lastRowFirstColumn="0" w:lastRowLastColumn="0"/>
+            </w:pPr>
+          </w:p>
+        </w:tc>
+      </w:tr>
+      <w:tr>
+        <w:trPr>
+          <w:cnfStyle w:val="000000100000" w:firstRow="0" w:lastRow="0" w:firstColumn="0" w:lastColumn="0" w:oddVBand="0" w:evenVBand="0" w:oddHBand="1" w:evenHBand="0" w:firstRowFirstColumn="0" w:firstRowLastColumn="0" w:lastRowFirstColumn="0" w:lastRowLastColumn="0"/>
+        </w:trPr>
+        <w:tc>
+          <w:tcPr>
+            <w:cnfStyle w:val="001000000000" w:firstRow="0" w:lastRow="0" w:firstColumn="1" w:lastColumn="0" w:oddVBand="0" w:evenVBand="0" w:oddHBand="0" w:evenHBand="0" w:firstRowFirstColumn="0" w:firstRowLastColumn="0" w:lastRowFirstColumn="0" w:lastRowLastColumn="0"/>
+            <w:tcW w:w="1548" w:type="dxa"/>
+          </w:tcPr>
+          <w:p>
+            <w:r>
+              <w:t>Uitzonderingen</w:t>
+            </w:r>
+          </w:p>
+        </w:tc>
+        <w:tc>
+          <w:tcPr>
+            <w:tcW w:w="8074" w:type="dxa"/>
+          </w:tcPr>
+          <w:p>
+            <w:pPr>
+              <w:pStyle w:val="Lijstalinea"/>
+              <w:cnfStyle w:val="000000100000" w:firstRow="0" w:lastRow="0" w:firstColumn="0" w:lastColumn="0" w:oddVBand="0" w:evenVBand="0" w:oddHBand="1" w:evenHBand="0" w:firstRowFirstColumn="0" w:firstRowLastColumn="0" w:lastRowFirstColumn="0" w:lastRowLastColumn="0"/>
+            </w:pPr>
+          </w:p>
+        </w:tc>
+      </w:tr>
+      <w:tr>
+        <w:trPr>
+          <w:trHeight w:val="70"/>
+        </w:trPr>
+        <w:tc>
+          <w:tcPr>
+            <w:cnfStyle w:val="001000000000" w:firstRow="0" w:lastRow="0" w:firstColumn="1" w:lastColumn="0" w:oddVBand="0" w:evenVBand="0" w:oddHBand="0" w:evenHBand="0" w:firstRowFirstColumn="0" w:firstRowLastColumn="0" w:lastRowFirstColumn="0" w:lastRowLastColumn="0"/>
+            <w:tcW w:w="1548" w:type="dxa"/>
+          </w:tcPr>
+          <w:p>
+            <w:r>
+              <w:t>Postconditie</w:t>
+            </w:r>
+          </w:p>
+        </w:tc>
+        <w:tc>
+          <w:tcPr>
+            <w:tcW w:w="8074" w:type="dxa"/>
+          </w:tcPr>
+          <w:p>
+            <w:pPr>
+              <w:cnfStyle w:val="000000000000" w:firstRow="0" w:lastRow="0" w:firstColumn="0" w:lastColumn="0" w:oddVBand="0" w:evenVBand="0" w:oddHBand="0" w:evenHBand="0" w:firstRowFirstColumn="0" w:firstRowLastColumn="0" w:lastRowFirstColumn="0" w:lastRowLastColumn="0"/>
+            </w:pPr>
+          </w:p>
+        </w:tc>
+      </w:tr>
+    </w:tbl>
+    <w:p/>
+    <w:tbl>
+      <w:tblPr>
+        <w:tblStyle w:val="Rastertabel6kleurrijk-Accent4"/>
+        <w:tblW w:w="0" w:type="auto"/>
+        <w:tblLook w:val="04A0" w:firstRow="1" w:lastRow="0" w:firstColumn="1" w:lastColumn="0" w:noHBand="0" w:noVBand="1"/>
+      </w:tblPr>
+      <w:tblGrid>
+        <w:gridCol w:w="1626"/>
+        <w:gridCol w:w="7996"/>
+      </w:tblGrid>
+      <w:tr>
+        <w:trPr>
+          <w:cnfStyle w:val="100000000000" w:firstRow="1" w:lastRow="0" w:firstColumn="0" w:lastColumn="0" w:oddVBand="0" w:evenVBand="0" w:oddHBand="0" w:evenHBand="0" w:firstRowFirstColumn="0" w:firstRowLastColumn="0" w:lastRowFirstColumn="0" w:lastRowLastColumn="0"/>
+        </w:trPr>
+        <w:tc>
+          <w:tcPr>
+            <w:cnfStyle w:val="001000000000" w:firstRow="0" w:lastRow="0" w:firstColumn="1" w:lastColumn="0" w:oddVBand="0" w:evenVBand="0" w:oddHBand="0" w:evenHBand="0" w:firstRowFirstColumn="0" w:firstRowLastColumn="0" w:lastRowFirstColumn="0" w:lastRowLastColumn="0"/>
+            <w:tcW w:w="1548" w:type="dxa"/>
+          </w:tcPr>
+          <w:p>
+            <w:proofErr w:type="spellStart"/>
+            <w:r>
+              <w:t>Use</w:t>
+            </w:r>
+            <w:proofErr w:type="spellEnd"/>
+            <w:r>
+              <w:t xml:space="preserve"> Case</w:t>
+            </w:r>
+          </w:p>
+        </w:tc>
+        <w:tc>
+          <w:tcPr>
+            <w:tcW w:w="8074" w:type="dxa"/>
+          </w:tcPr>
+          <w:p>
+            <w:pPr>
+              <w:cnfStyle w:val="100000000000" w:firstRow="1" w:lastRow="0" w:firstColumn="0" w:lastColumn="0" w:oddVBand="0" w:evenVBand="0" w:oddHBand="0" w:evenHBand="0" w:firstRowFirstColumn="0" w:firstRowLastColumn="0" w:lastRowFirstColumn="0" w:lastRowLastColumn="0"/>
+              <w:rPr>
+                <w:b w:val="0"/>
+              </w:rPr>
+            </w:pPr>
+          </w:p>
+        </w:tc>
+      </w:tr>
+      <w:tr>
+        <w:trPr>
+          <w:cnfStyle w:val="000000100000" w:firstRow="0" w:lastRow="0" w:firstColumn="0" w:lastColumn="0" w:oddVBand="0" w:evenVBand="0" w:oddHBand="1" w:evenHBand="0" w:firstRowFirstColumn="0" w:firstRowLastColumn="0" w:lastRowFirstColumn="0" w:lastRowLastColumn="0"/>
+        </w:trPr>
+        <w:tc>
+          <w:tcPr>
+            <w:cnfStyle w:val="001000000000" w:firstRow="0" w:lastRow="0" w:firstColumn="1" w:lastColumn="0" w:oddVBand="0" w:evenVBand="0" w:oddHBand="0" w:evenHBand="0" w:firstRowFirstColumn="0" w:firstRowLastColumn="0" w:lastRowFirstColumn="0" w:lastRowLastColumn="0"/>
+            <w:tcW w:w="1548" w:type="dxa"/>
+          </w:tcPr>
+          <w:p>
+            <w:r>
+              <w:t>Nummer</w:t>
+            </w:r>
+          </w:p>
+        </w:tc>
+        <w:tc>
+          <w:tcPr>
+            <w:tcW w:w="8074" w:type="dxa"/>
+          </w:tcPr>
+          <w:p>
+            <w:pPr>
+              <w:cnfStyle w:val="000000100000" w:firstRow="0" w:lastRow="0" w:firstColumn="0" w:lastColumn="0" w:oddVBand="0" w:evenVBand="0" w:oddHBand="1" w:evenHBand="0" w:firstRowFirstColumn="0" w:firstRowLastColumn="0" w:lastRowFirstColumn="0" w:lastRowLastColumn="0"/>
+            </w:pPr>
+          </w:p>
+        </w:tc>
+      </w:tr>
+      <w:tr>
+        <w:tc>
+          <w:tcPr>
+            <w:cnfStyle w:val="001000000000" w:firstRow="0" w:lastRow="0" w:firstColumn="1" w:lastColumn="0" w:oddVBand="0" w:evenVBand="0" w:oddHBand="0" w:evenHBand="0" w:firstRowFirstColumn="0" w:firstRowLastColumn="0" w:lastRowFirstColumn="0" w:lastRowLastColumn="0"/>
+            <w:tcW w:w="1548" w:type="dxa"/>
+          </w:tcPr>
+          <w:p>
+            <w:r>
+              <w:t>Actor</w:t>
+            </w:r>
+          </w:p>
+        </w:tc>
+        <w:tc>
+          <w:tcPr>
+            <w:tcW w:w="8074" w:type="dxa"/>
+          </w:tcPr>
+          <w:p>
+            <w:pPr>
+              <w:cnfStyle w:val="000000000000" w:firstRow="0" w:lastRow="0" w:firstColumn="0" w:lastColumn="0" w:oddVBand="0" w:evenVBand="0" w:oddHBand="0" w:evenHBand="0" w:firstRowFirstColumn="0" w:firstRowLastColumn="0" w:lastRowFirstColumn="0" w:lastRowLastColumn="0"/>
+            </w:pPr>
+          </w:p>
+        </w:tc>
+      </w:tr>
+      <w:tr>
+        <w:trPr>
+          <w:cnfStyle w:val="000000100000" w:firstRow="0" w:lastRow="0" w:firstColumn="0" w:lastColumn="0" w:oddVBand="0" w:evenVBand="0" w:oddHBand="1" w:evenHBand="0" w:firstRowFirstColumn="0" w:firstRowLastColumn="0" w:lastRowFirstColumn="0" w:lastRowLastColumn="0"/>
+        </w:trPr>
+        <w:tc>
+          <w:tcPr>
+            <w:cnfStyle w:val="001000000000" w:firstRow="0" w:lastRow="0" w:firstColumn="1" w:lastColumn="0" w:oddVBand="0" w:evenVBand="0" w:oddHBand="0" w:evenHBand="0" w:firstRowFirstColumn="0" w:firstRowLastColumn="0" w:lastRowFirstColumn="0" w:lastRowLastColumn="0"/>
+            <w:tcW w:w="1548" w:type="dxa"/>
+          </w:tcPr>
+          <w:p>
+            <w:r>
+              <w:t>Preconditie</w:t>
+            </w:r>
+          </w:p>
+        </w:tc>
+        <w:tc>
+          <w:tcPr>
+            <w:tcW w:w="8074" w:type="dxa"/>
+          </w:tcPr>
+          <w:p>
+            <w:pPr>
+              <w:cnfStyle w:val="000000100000" w:firstRow="0" w:lastRow="0" w:firstColumn="0" w:lastColumn="0" w:oddVBand="0" w:evenVBand="0" w:oddHBand="1" w:evenHBand="0" w:firstRowFirstColumn="0" w:firstRowLastColumn="0" w:lastRowFirstColumn="0" w:lastRowLastColumn="0"/>
+            </w:pPr>
+          </w:p>
+        </w:tc>
+      </w:tr>
+      <w:tr>
+        <w:tc>
+          <w:tcPr>
+            <w:cnfStyle w:val="001000000000" w:firstRow="0" w:lastRow="0" w:firstColumn="1" w:lastColumn="0" w:oddVBand="0" w:evenVBand="0" w:oddHBand="0" w:evenHBand="0" w:firstRowFirstColumn="0" w:firstRowLastColumn="0" w:lastRowFirstColumn="0" w:lastRowLastColumn="0"/>
+            <w:tcW w:w="1548" w:type="dxa"/>
+          </w:tcPr>
+          <w:p>
+            <w:pPr>
+              <w:rPr>
+                <w:b w:val="0"/>
+                <w:bCs w:val="0"/>
+              </w:rPr>
+            </w:pPr>
+            <w:r>
+              <w:t>Beschrijving</w:t>
+            </w:r>
+          </w:p>
+        </w:tc>
+        <w:tc>
+          <w:tcPr>
+            <w:tcW w:w="8074" w:type="dxa"/>
+          </w:tcPr>
+          <w:p>
+            <w:pPr>
+              <w:pStyle w:val="Lijstalinea"/>
+              <w:cnfStyle w:val="000000000000" w:firstRow="0" w:lastRow="0" w:firstColumn="0" w:lastColumn="0" w:oddVBand="0" w:evenVBand="0" w:oddHBand="0" w:evenHBand="0" w:firstRowFirstColumn="0" w:firstRowLastColumn="0" w:lastRowFirstColumn="0" w:lastRowLastColumn="0"/>
+            </w:pPr>
+          </w:p>
+        </w:tc>
+      </w:tr>
+      <w:tr>
+        <w:trPr>
+          <w:cnfStyle w:val="000000100000" w:firstRow="0" w:lastRow="0" w:firstColumn="0" w:lastColumn="0" w:oddVBand="0" w:evenVBand="0" w:oddHBand="1" w:evenHBand="0" w:firstRowFirstColumn="0" w:firstRowLastColumn="0" w:lastRowFirstColumn="0" w:lastRowLastColumn="0"/>
+        </w:trPr>
+        <w:tc>
+          <w:tcPr>
+            <w:cnfStyle w:val="001000000000" w:firstRow="0" w:lastRow="0" w:firstColumn="1" w:lastColumn="0" w:oddVBand="0" w:evenVBand="0" w:oddHBand="0" w:evenHBand="0" w:firstRowFirstColumn="0" w:firstRowLastColumn="0" w:lastRowFirstColumn="0" w:lastRowLastColumn="0"/>
+            <w:tcW w:w="1548" w:type="dxa"/>
+          </w:tcPr>
+          <w:p>
+            <w:r>
+              <w:t>Uitzonderingen</w:t>
+            </w:r>
+          </w:p>
+        </w:tc>
+        <w:tc>
+          <w:tcPr>
+            <w:tcW w:w="8074" w:type="dxa"/>
+          </w:tcPr>
+          <w:p>
+            <w:pPr>
+              <w:pStyle w:val="Lijstalinea"/>
+              <w:cnfStyle w:val="000000100000" w:firstRow="0" w:lastRow="0" w:firstColumn="0" w:lastColumn="0" w:oddVBand="0" w:evenVBand="0" w:oddHBand="1" w:evenHBand="0" w:firstRowFirstColumn="0" w:firstRowLastColumn="0" w:lastRowFirstColumn="0" w:lastRowLastColumn="0"/>
+            </w:pPr>
+          </w:p>
+        </w:tc>
+      </w:tr>
+      <w:tr>
+        <w:trPr>
+          <w:trHeight w:val="70"/>
+        </w:trPr>
+        <w:tc>
+          <w:tcPr>
+            <w:cnfStyle w:val="001000000000" w:firstRow="0" w:lastRow="0" w:firstColumn="1" w:lastColumn="0" w:oddVBand="0" w:evenVBand="0" w:oddHBand="0" w:evenHBand="0" w:firstRowFirstColumn="0" w:firstRowLastColumn="0" w:lastRowFirstColumn="0" w:lastRowLastColumn="0"/>
+            <w:tcW w:w="1548" w:type="dxa"/>
+          </w:tcPr>
+          <w:p>
+            <w:r>
+              <w:t>Postconditie</w:t>
+            </w:r>
+          </w:p>
+        </w:tc>
+        <w:tc>
+          <w:tcPr>
+            <w:tcW w:w="8074" w:type="dxa"/>
+          </w:tcPr>
+          <w:p>
+            <w:pPr>
+              <w:cnfStyle w:val="000000000000" w:firstRow="0" w:lastRow="0" w:firstColumn="0" w:lastColumn="0" w:oddVBand="0" w:evenVBand="0" w:oddHBand="0" w:evenHBand="0" w:firstRowFirstColumn="0" w:firstRowLastColumn="0" w:lastRowFirstColumn="0" w:lastRowLastColumn="0"/>
+            </w:pPr>
+          </w:p>
+        </w:tc>
+      </w:tr>
+    </w:tbl>
+    <w:p/>
+    <w:tbl>
+      <w:tblPr>
+        <w:tblStyle w:val="Rastertabel6kleurrijk-Accent4"/>
+        <w:tblW w:w="0" w:type="auto"/>
+        <w:tblLook w:val="04A0" w:firstRow="1" w:lastRow="0" w:firstColumn="1" w:lastColumn="0" w:noHBand="0" w:noVBand="1"/>
+      </w:tblPr>
+      <w:tblGrid>
+        <w:gridCol w:w="1626"/>
+        <w:gridCol w:w="7996"/>
+      </w:tblGrid>
+      <w:tr>
+        <w:trPr>
+          <w:cnfStyle w:val="100000000000" w:firstRow="1" w:lastRow="0" w:firstColumn="0" w:lastColumn="0" w:oddVBand="0" w:evenVBand="0" w:oddHBand="0" w:evenHBand="0" w:firstRowFirstColumn="0" w:firstRowLastColumn="0" w:lastRowFirstColumn="0" w:lastRowLastColumn="0"/>
+        </w:trPr>
+        <w:tc>
+          <w:tcPr>
+            <w:cnfStyle w:val="001000000000" w:firstRow="0" w:lastRow="0" w:firstColumn="1" w:lastColumn="0" w:oddVBand="0" w:evenVBand="0" w:oddHBand="0" w:evenHBand="0" w:firstRowFirstColumn="0" w:firstRowLastColumn="0" w:lastRowFirstColumn="0" w:lastRowLastColumn="0"/>
+            <w:tcW w:w="1548" w:type="dxa"/>
+          </w:tcPr>
+          <w:p>
+            <w:proofErr w:type="spellStart"/>
+            <w:r>
+              <w:t>Use</w:t>
+            </w:r>
+            <w:proofErr w:type="spellEnd"/>
+            <w:r>
+              <w:t xml:space="preserve"> Case</w:t>
+            </w:r>
+          </w:p>
+        </w:tc>
+        <w:tc>
+          <w:tcPr>
+            <w:tcW w:w="8074" w:type="dxa"/>
+          </w:tcPr>
+          <w:p>
+            <w:pPr>
+              <w:cnfStyle w:val="100000000000" w:firstRow="1" w:lastRow="0" w:firstColumn="0" w:lastColumn="0" w:oddVBand="0" w:evenVBand="0" w:oddHBand="0" w:evenHBand="0" w:firstRowFirstColumn="0" w:firstRowLastColumn="0" w:lastRowFirstColumn="0" w:lastRowLastColumn="0"/>
+              <w:rPr>
+                <w:b w:val="0"/>
+              </w:rPr>
+            </w:pPr>
+          </w:p>
+        </w:tc>
+      </w:tr>
+      <w:tr>
+        <w:trPr>
+          <w:cnfStyle w:val="000000100000" w:firstRow="0" w:lastRow="0" w:firstColumn="0" w:lastColumn="0" w:oddVBand="0" w:evenVBand="0" w:oddHBand="1" w:evenHBand="0" w:firstRowFirstColumn="0" w:firstRowLastColumn="0" w:lastRowFirstColumn="0" w:lastRowLastColumn="0"/>
+        </w:trPr>
+        <w:tc>
+          <w:tcPr>
+            <w:cnfStyle w:val="001000000000" w:firstRow="0" w:lastRow="0" w:firstColumn="1" w:lastColumn="0" w:oddVBand="0" w:evenVBand="0" w:oddHBand="0" w:evenHBand="0" w:firstRowFirstColumn="0" w:firstRowLastColumn="0" w:lastRowFirstColumn="0" w:lastRowLastColumn="0"/>
+            <w:tcW w:w="1548" w:type="dxa"/>
+          </w:tcPr>
+          <w:p>
+            <w:r>
+              <w:t>Nummer</w:t>
+            </w:r>
+          </w:p>
+        </w:tc>
+        <w:tc>
+          <w:tcPr>
+            <w:tcW w:w="8074" w:type="dxa"/>
+          </w:tcPr>
+          <w:p>
+            <w:pPr>
+              <w:cnfStyle w:val="000000100000" w:firstRow="0" w:lastRow="0" w:firstColumn="0" w:lastColumn="0" w:oddVBand="0" w:evenVBand="0" w:oddHBand="1" w:evenHBand="0" w:firstRowFirstColumn="0" w:firstRowLastColumn="0" w:lastRowFirstColumn="0" w:lastRowLastColumn="0"/>
+            </w:pPr>
+          </w:p>
+        </w:tc>
+      </w:tr>
+      <w:tr>
+        <w:tc>
+          <w:tcPr>
+            <w:cnfStyle w:val="001000000000" w:firstRow="0" w:lastRow="0" w:firstColumn="1" w:lastColumn="0" w:oddVBand="0" w:evenVBand="0" w:oddHBand="0" w:evenHBand="0" w:firstRowFirstColumn="0" w:firstRowLastColumn="0" w:lastRowFirstColumn="0" w:lastRowLastColumn="0"/>
+            <w:tcW w:w="1548" w:type="dxa"/>
+          </w:tcPr>
+          <w:p>
+            <w:r>
+              <w:lastRenderedPageBreak/>
+              <w:t>Actor</w:t>
+            </w:r>
+          </w:p>
+        </w:tc>
+        <w:tc>
+          <w:tcPr>
+            <w:tcW w:w="8074" w:type="dxa"/>
+          </w:tcPr>
+          <w:p>
+            <w:pPr>
+              <w:cnfStyle w:val="000000000000" w:firstRow="0" w:lastRow="0" w:firstColumn="0" w:lastColumn="0" w:oddVBand="0" w:evenVBand="0" w:oddHBand="0" w:evenHBand="0" w:firstRowFirstColumn="0" w:firstRowLastColumn="0" w:lastRowFirstColumn="0" w:lastRowLastColumn="0"/>
+            </w:pPr>
+          </w:p>
+        </w:tc>
+      </w:tr>
+      <w:tr>
+        <w:trPr>
+          <w:cnfStyle w:val="000000100000" w:firstRow="0" w:lastRow="0" w:firstColumn="0" w:lastColumn="0" w:oddVBand="0" w:evenVBand="0" w:oddHBand="1" w:evenHBand="0" w:firstRowFirstColumn="0" w:firstRowLastColumn="0" w:lastRowFirstColumn="0" w:lastRowLastColumn="0"/>
+        </w:trPr>
+        <w:tc>
+          <w:tcPr>
+            <w:cnfStyle w:val="001000000000" w:firstRow="0" w:lastRow="0" w:firstColumn="1" w:lastColumn="0" w:oddVBand="0" w:evenVBand="0" w:oddHBand="0" w:evenHBand="0" w:firstRowFirstColumn="0" w:firstRowLastColumn="0" w:lastRowFirstColumn="0" w:lastRowLastColumn="0"/>
+            <w:tcW w:w="1548" w:type="dxa"/>
+          </w:tcPr>
+          <w:p>
+            <w:r>
+              <w:t>Preconditie</w:t>
+            </w:r>
+          </w:p>
+        </w:tc>
+        <w:tc>
+          <w:tcPr>
+            <w:tcW w:w="8074" w:type="dxa"/>
+          </w:tcPr>
+          <w:p>
+            <w:pPr>
+              <w:cnfStyle w:val="000000100000" w:firstRow="0" w:lastRow="0" w:firstColumn="0" w:lastColumn="0" w:oddVBand="0" w:evenVBand="0" w:oddHBand="1" w:evenHBand="0" w:firstRowFirstColumn="0" w:firstRowLastColumn="0" w:lastRowFirstColumn="0" w:lastRowLastColumn="0"/>
+            </w:pPr>
+          </w:p>
+        </w:tc>
+      </w:tr>
+      <w:tr>
+        <w:tc>
+          <w:tcPr>
+            <w:cnfStyle w:val="001000000000" w:firstRow="0" w:lastRow="0" w:firstColumn="1" w:lastColumn="0" w:oddVBand="0" w:evenVBand="0" w:oddHBand="0" w:evenHBand="0" w:firstRowFirstColumn="0" w:firstRowLastColumn="0" w:lastRowFirstColumn="0" w:lastRowLastColumn="0"/>
+            <w:tcW w:w="1548" w:type="dxa"/>
+          </w:tcPr>
+          <w:p>
+            <w:pPr>
+              <w:rPr>
+                <w:b w:val="0"/>
+                <w:bCs w:val="0"/>
+              </w:rPr>
+            </w:pPr>
+            <w:r>
+              <w:t>Beschrijving</w:t>
+            </w:r>
+          </w:p>
+        </w:tc>
+        <w:tc>
+          <w:tcPr>
+            <w:tcW w:w="8074" w:type="dxa"/>
+          </w:tcPr>
+          <w:p>
+            <w:pPr>
+              <w:pStyle w:val="Lijstalinea"/>
+              <w:cnfStyle w:val="000000000000" w:firstRow="0" w:lastRow="0" w:firstColumn="0" w:lastColumn="0" w:oddVBand="0" w:evenVBand="0" w:oddHBand="0" w:evenHBand="0" w:firstRowFirstColumn="0" w:firstRowLastColumn="0" w:lastRowFirstColumn="0" w:lastRowLastColumn="0"/>
+            </w:pPr>
+          </w:p>
+        </w:tc>
+      </w:tr>
+      <w:tr>
+        <w:trPr>
+          <w:cnfStyle w:val="000000100000" w:firstRow="0" w:lastRow="0" w:firstColumn="0" w:lastColumn="0" w:oddVBand="0" w:evenVBand="0" w:oddHBand="1" w:evenHBand="0" w:firstRowFirstColumn="0" w:firstRowLastColumn="0" w:lastRowFirstColumn="0" w:lastRowLastColumn="0"/>
+        </w:trPr>
+        <w:tc>
+          <w:tcPr>
+            <w:cnfStyle w:val="001000000000" w:firstRow="0" w:lastRow="0" w:firstColumn="1" w:lastColumn="0" w:oddVBand="0" w:evenVBand="0" w:oddHBand="0" w:evenHBand="0" w:firstRowFirstColumn="0" w:firstRowLastColumn="0" w:lastRowFirstColumn="0" w:lastRowLastColumn="0"/>
+            <w:tcW w:w="1548" w:type="dxa"/>
+          </w:tcPr>
+          <w:p>
+            <w:r>
+              <w:t>Uitzonderingen</w:t>
+            </w:r>
+          </w:p>
+        </w:tc>
+        <w:tc>
+          <w:tcPr>
+            <w:tcW w:w="8074" w:type="dxa"/>
+          </w:tcPr>
+          <w:p>
+            <w:pPr>
+              <w:pStyle w:val="Lijstalinea"/>
+              <w:cnfStyle w:val="000000100000" w:firstRow="0" w:lastRow="0" w:firstColumn="0" w:lastColumn="0" w:oddVBand="0" w:evenVBand="0" w:oddHBand="1" w:evenHBand="0" w:firstRowFirstColumn="0" w:firstRowLastColumn="0" w:lastRowFirstColumn="0" w:lastRowLastColumn="0"/>
+            </w:pPr>
+          </w:p>
+        </w:tc>
+      </w:tr>
+      <w:tr>
+        <w:trPr>
+          <w:trHeight w:val="70"/>
+        </w:trPr>
+        <w:tc>
+          <w:tcPr>
+            <w:cnfStyle w:val="001000000000" w:firstRow="0" w:lastRow="0" w:firstColumn="1" w:lastColumn="0" w:oddVBand="0" w:evenVBand="0" w:oddHBand="0" w:evenHBand="0" w:firstRowFirstColumn="0" w:firstRowLastColumn="0" w:lastRowFirstColumn="0" w:lastRowLastColumn="0"/>
+            <w:tcW w:w="1548" w:type="dxa"/>
+          </w:tcPr>
+          <w:p>
+            <w:r>
+              <w:t>Postconditie</w:t>
+            </w:r>
+          </w:p>
+        </w:tc>
+        <w:tc>
+          <w:tcPr>
+            <w:tcW w:w="8074" w:type="dxa"/>
+          </w:tcPr>
+          <w:p>
+            <w:pPr>
+              <w:cnfStyle w:val="000000000000" w:firstRow="0" w:lastRow="0" w:firstColumn="0" w:lastColumn="0" w:oddVBand="0" w:evenVBand="0" w:oddHBand="0" w:evenHBand="0" w:firstRowFirstColumn="0" w:firstRowLastColumn="0" w:lastRowFirstColumn="0" w:lastRowLastColumn="0"/>
+            </w:pPr>
+          </w:p>
+        </w:tc>
+      </w:tr>
+    </w:tbl>
+    <w:p/>
+    <w:tbl>
+      <w:tblPr>
+        <w:tblStyle w:val="Rastertabel6kleurrijk-Accent4"/>
+        <w:tblW w:w="0" w:type="auto"/>
+        <w:tblLook w:val="04A0" w:firstRow="1" w:lastRow="0" w:firstColumn="1" w:lastColumn="0" w:noHBand="0" w:noVBand="1"/>
+      </w:tblPr>
+      <w:tblGrid>
+        <w:gridCol w:w="1626"/>
+        <w:gridCol w:w="7996"/>
+      </w:tblGrid>
+      <w:tr>
+        <w:trPr>
+          <w:cnfStyle w:val="100000000000" w:firstRow="1" w:lastRow="0" w:firstColumn="0" w:lastColumn="0" w:oddVBand="0" w:evenVBand="0" w:oddHBand="0" w:evenHBand="0" w:firstRowFirstColumn="0" w:firstRowLastColumn="0" w:lastRowFirstColumn="0" w:lastRowLastColumn="0"/>
+        </w:trPr>
+        <w:tc>
+          <w:tcPr>
+            <w:cnfStyle w:val="001000000000" w:firstRow="0" w:lastRow="0" w:firstColumn="1" w:lastColumn="0" w:oddVBand="0" w:evenVBand="0" w:oddHBand="0" w:evenHBand="0" w:firstRowFirstColumn="0" w:firstRowLastColumn="0" w:lastRowFirstColumn="0" w:lastRowLastColumn="0"/>
+            <w:tcW w:w="1548" w:type="dxa"/>
+          </w:tcPr>
+          <w:p>
+            <w:proofErr w:type="spellStart"/>
+            <w:r>
+              <w:t>Use</w:t>
+            </w:r>
+            <w:proofErr w:type="spellEnd"/>
+            <w:r>
+              <w:t xml:space="preserve"> Case</w:t>
+            </w:r>
+          </w:p>
+        </w:tc>
+        <w:tc>
+          <w:tcPr>
+            <w:tcW w:w="8074" w:type="dxa"/>
+          </w:tcPr>
+          <w:p>
+            <w:pPr>
+              <w:cnfStyle w:val="100000000000" w:firstRow="1" w:lastRow="0" w:firstColumn="0" w:lastColumn="0" w:oddVBand="0" w:evenVBand="0" w:oddHBand="0" w:evenHBand="0" w:firstRowFirstColumn="0" w:firstRowLastColumn="0" w:lastRowFirstColumn="0" w:lastRowLastColumn="0"/>
+              <w:rPr>
+                <w:b w:val="0"/>
+              </w:rPr>
+            </w:pPr>
+          </w:p>
+        </w:tc>
+      </w:tr>
+      <w:tr>
+        <w:trPr>
+          <w:cnfStyle w:val="000000100000" w:firstRow="0" w:lastRow="0" w:firstColumn="0" w:lastColumn="0" w:oddVBand="0" w:evenVBand="0" w:oddHBand="1" w:evenHBand="0" w:firstRowFirstColumn="0" w:firstRowLastColumn="0" w:lastRowFirstColumn="0" w:lastRowLastColumn="0"/>
+        </w:trPr>
+        <w:tc>
+          <w:tcPr>
+            <w:cnfStyle w:val="001000000000" w:firstRow="0" w:lastRow="0" w:firstColumn="1" w:lastColumn="0" w:oddVBand="0" w:evenVBand="0" w:oddHBand="0" w:evenHBand="0" w:firstRowFirstColumn="0" w:firstRowLastColumn="0" w:lastRowFirstColumn="0" w:lastRowLastColumn="0"/>
+            <w:tcW w:w="1548" w:type="dxa"/>
+          </w:tcPr>
+          <w:p>
+            <w:r>
+              <w:t>Nummer</w:t>
+            </w:r>
+          </w:p>
+        </w:tc>
+        <w:tc>
+          <w:tcPr>
+            <w:tcW w:w="8074" w:type="dxa"/>
+          </w:tcPr>
+          <w:p>
+            <w:pPr>
+              <w:cnfStyle w:val="000000100000" w:firstRow="0" w:lastRow="0" w:firstColumn="0" w:lastColumn="0" w:oddVBand="0" w:evenVBand="0" w:oddHBand="1" w:evenHBand="0" w:firstRowFirstColumn="0" w:firstRowLastColumn="0" w:lastRowFirstColumn="0" w:lastRowLastColumn="0"/>
+            </w:pPr>
+          </w:p>
+        </w:tc>
+      </w:tr>
+      <w:tr>
+        <w:tc>
+          <w:tcPr>
+            <w:cnfStyle w:val="001000000000" w:firstRow="0" w:lastRow="0" w:firstColumn="1" w:lastColumn="0" w:oddVBand="0" w:evenVBand="0" w:oddHBand="0" w:evenHBand="0" w:firstRowFirstColumn="0" w:firstRowLastColumn="0" w:lastRowFirstColumn="0" w:lastRowLastColumn="0"/>
+            <w:tcW w:w="1548" w:type="dxa"/>
+          </w:tcPr>
+          <w:p>
+            <w:r>
+              <w:t>Actor</w:t>
+            </w:r>
+          </w:p>
+        </w:tc>
+        <w:tc>
+          <w:tcPr>
+            <w:tcW w:w="8074" w:type="dxa"/>
+          </w:tcPr>
+          <w:p>
+            <w:pPr>
+              <w:cnfStyle w:val="000000000000" w:firstRow="0" w:lastRow="0" w:firstColumn="0" w:lastColumn="0" w:oddVBand="0" w:evenVBand="0" w:oddHBand="0" w:evenHBand="0" w:firstRowFirstColumn="0" w:firstRowLastColumn="0" w:lastRowFirstColumn="0" w:lastRowLastColumn="0"/>
+            </w:pPr>
+          </w:p>
+        </w:tc>
+      </w:tr>
+      <w:tr>
+        <w:trPr>
+          <w:cnfStyle w:val="000000100000" w:firstRow="0" w:lastRow="0" w:firstColumn="0" w:lastColumn="0" w:oddVBand="0" w:evenVBand="0" w:oddHBand="1" w:evenHBand="0" w:firstRowFirstColumn="0" w:firstRowLastColumn="0" w:lastRowFirstColumn="0" w:lastRowLastColumn="0"/>
+        </w:trPr>
+        <w:tc>
+          <w:tcPr>
+            <w:cnfStyle w:val="001000000000" w:firstRow="0" w:lastRow="0" w:firstColumn="1" w:lastColumn="0" w:oddVBand="0" w:evenVBand="0" w:oddHBand="0" w:evenHBand="0" w:firstRowFirstColumn="0" w:firstRowLastColumn="0" w:lastRowFirstColumn="0" w:lastRowLastColumn="0"/>
+            <w:tcW w:w="1548" w:type="dxa"/>
+          </w:tcPr>
+          <w:p>
+            <w:r>
+              <w:t>Preconditie</w:t>
+            </w:r>
+          </w:p>
+        </w:tc>
+        <w:tc>
+          <w:tcPr>
+            <w:tcW w:w="8074" w:type="dxa"/>
+          </w:tcPr>
+          <w:p>
+            <w:pPr>
+              <w:cnfStyle w:val="000000100000" w:firstRow="0" w:lastRow="0" w:firstColumn="0" w:lastColumn="0" w:oddVBand="0" w:evenVBand="0" w:oddHBand="1" w:evenHBand="0" w:firstRowFirstColumn="0" w:firstRowLastColumn="0" w:lastRowFirstColumn="0" w:lastRowLastColumn="0"/>
+            </w:pPr>
+          </w:p>
+        </w:tc>
+      </w:tr>
+      <w:tr>
+        <w:tc>
+          <w:tcPr>
+            <w:cnfStyle w:val="001000000000" w:firstRow="0" w:lastRow="0" w:firstColumn="1" w:lastColumn="0" w:oddVBand="0" w:evenVBand="0" w:oddHBand="0" w:evenHBand="0" w:firstRowFirstColumn="0" w:firstRowLastColumn="0" w:lastRowFirstColumn="0" w:lastRowLastColumn="0"/>
+            <w:tcW w:w="1548" w:type="dxa"/>
+          </w:tcPr>
+          <w:p>
+            <w:pPr>
+              <w:rPr>
+                <w:b w:val="0"/>
+                <w:bCs w:val="0"/>
+              </w:rPr>
+            </w:pPr>
+            <w:r>
+              <w:t>Beschrijving</w:t>
+            </w:r>
+          </w:p>
+        </w:tc>
+        <w:tc>
+          <w:tcPr>
+            <w:tcW w:w="8074" w:type="dxa"/>
+          </w:tcPr>
+          <w:p>
+            <w:pPr>
+              <w:pStyle w:val="Lijstalinea"/>
+              <w:cnfStyle w:val="000000000000" w:firstRow="0" w:lastRow="0" w:firstColumn="0" w:lastColumn="0" w:oddVBand="0" w:evenVBand="0" w:oddHBand="0" w:evenHBand="0" w:firstRowFirstColumn="0" w:firstRowLastColumn="0" w:lastRowFirstColumn="0" w:lastRowLastColumn="0"/>
+            </w:pPr>
+          </w:p>
+        </w:tc>
+      </w:tr>
+      <w:tr>
+        <w:trPr>
+          <w:cnfStyle w:val="000000100000" w:firstRow="0" w:lastRow="0" w:firstColumn="0" w:lastColumn="0" w:oddVBand="0" w:evenVBand="0" w:oddHBand="1" w:evenHBand="0" w:firstRowFirstColumn="0" w:firstRowLastColumn="0" w:lastRowFirstColumn="0" w:lastRowLastColumn="0"/>
+        </w:trPr>
+        <w:tc>
+          <w:tcPr>
+            <w:cnfStyle w:val="001000000000" w:firstRow="0" w:lastRow="0" w:firstColumn="1" w:lastColumn="0" w:oddVBand="0" w:evenVBand="0" w:oddHBand="0" w:evenHBand="0" w:firstRowFirstColumn="0" w:firstRowLastColumn="0" w:lastRowFirstColumn="0" w:lastRowLastColumn="0"/>
+            <w:tcW w:w="1548" w:type="dxa"/>
+          </w:tcPr>
+          <w:p>
+            <w:r>
+              <w:t>Uitzonderingen</w:t>
+            </w:r>
+          </w:p>
+        </w:tc>
+        <w:tc>
+          <w:tcPr>
+            <w:tcW w:w="8074" w:type="dxa"/>
+          </w:tcPr>
+          <w:p>
+            <w:pPr>
+              <w:pStyle w:val="Lijstalinea"/>
+              <w:cnfStyle w:val="000000100000" w:firstRow="0" w:lastRow="0" w:firstColumn="0" w:lastColumn="0" w:oddVBand="0" w:evenVBand="0" w:oddHBand="1" w:evenHBand="0" w:firstRowFirstColumn="0" w:firstRowLastColumn="0" w:lastRowFirstColumn="0" w:lastRowLastColumn="0"/>
+            </w:pPr>
+          </w:p>
+        </w:tc>
+      </w:tr>
+      <w:tr>
+        <w:trPr>
+          <w:trHeight w:val="70"/>
+        </w:trPr>
         <w:tc>
           <w:tcPr>
             <w:cnfStyle w:val="001000000000" w:firstRow="0" w:lastRow="0" w:firstColumn="1" w:lastColumn="0" w:oddVBand="0" w:evenVBand="0" w:oddHBand="0" w:evenHBand="0" w:firstRowFirstColumn="0" w:firstRowLastColumn="0" w:lastRowFirstColumn="0" w:lastRowLastColumn="0"/>
@@ -1243,7 +3185,6 @@
           <w:dataBinding w:prefixMappings="xmlns:ns0='http://purl.org/dc/elements/1.1/' xmlns:ns1='http://schemas.openxmlformats.org/package/2006/metadata/core-properties' " w:xpath="/ns1:coreProperties[1]/ns0:creator[1]" w:storeItemID="{6C3C8BC8-F283-45AE-878A-BAB7291924A1}"/>
           <w:text/>
         </w:sdtPr>
-        <w:sdtEndPr/>
         <w:sdtContent>
           <w:tc>
             <w:tcPr>
@@ -1468,6 +3409,95 @@
     </w:lvl>
   </w:abstractNum>
   <w:abstractNum w:abstractNumId="1" w15:restartNumberingAfterBreak="0">
+    <w:nsid w:val="20563248"/>
+    <w:multiLevelType w:val="hybridMultilevel"/>
+    <w:tmpl w:val="74EE3708"/>
+    <w:lvl w:ilvl="0" w:tplc="0409000F">
+      <w:start w:val="1"/>
+      <w:numFmt w:val="decimal"/>
+      <w:lvlText w:val="%1."/>
+      <w:lvlJc w:val="left"/>
+      <w:pPr>
+        <w:ind w:left="720" w:hanging="360"/>
+      </w:pPr>
+      <w:rPr>
+        <w:rFonts w:hint="default"/>
+      </w:rPr>
+    </w:lvl>
+    <w:lvl w:ilvl="1" w:tplc="04090019" w:tentative="1">
+      <w:start w:val="1"/>
+      <w:numFmt w:val="lowerLetter"/>
+      <w:lvlText w:val="%2."/>
+      <w:lvlJc w:val="left"/>
+      <w:pPr>
+        <w:ind w:left="1440" w:hanging="360"/>
+      </w:pPr>
+    </w:lvl>
+    <w:lvl w:ilvl="2" w:tplc="0409001B" w:tentative="1">
+      <w:start w:val="1"/>
+      <w:numFmt w:val="lowerRoman"/>
+      <w:lvlText w:val="%3."/>
+      <w:lvlJc w:val="right"/>
+      <w:pPr>
+        <w:ind w:left="2160" w:hanging="180"/>
+      </w:pPr>
+    </w:lvl>
+    <w:lvl w:ilvl="3" w:tplc="0409000F" w:tentative="1">
+      <w:start w:val="1"/>
+      <w:numFmt w:val="decimal"/>
+      <w:lvlText w:val="%4."/>
+      <w:lvlJc w:val="left"/>
+      <w:pPr>
+        <w:ind w:left="2880" w:hanging="360"/>
+      </w:pPr>
+    </w:lvl>
+    <w:lvl w:ilvl="4" w:tplc="04090019" w:tentative="1">
+      <w:start w:val="1"/>
+      <w:numFmt w:val="lowerLetter"/>
+      <w:lvlText w:val="%5."/>
+      <w:lvlJc w:val="left"/>
+      <w:pPr>
+        <w:ind w:left="3600" w:hanging="360"/>
+      </w:pPr>
+    </w:lvl>
+    <w:lvl w:ilvl="5" w:tplc="0409001B" w:tentative="1">
+      <w:start w:val="1"/>
+      <w:numFmt w:val="lowerRoman"/>
+      <w:lvlText w:val="%6."/>
+      <w:lvlJc w:val="right"/>
+      <w:pPr>
+        <w:ind w:left="4320" w:hanging="180"/>
+      </w:pPr>
+    </w:lvl>
+    <w:lvl w:ilvl="6" w:tplc="0409000F" w:tentative="1">
+      <w:start w:val="1"/>
+      <w:numFmt w:val="decimal"/>
+      <w:lvlText w:val="%7."/>
+      <w:lvlJc w:val="left"/>
+      <w:pPr>
+        <w:ind w:left="5040" w:hanging="360"/>
+      </w:pPr>
+    </w:lvl>
+    <w:lvl w:ilvl="7" w:tplc="04090019" w:tentative="1">
+      <w:start w:val="1"/>
+      <w:numFmt w:val="lowerLetter"/>
+      <w:lvlText w:val="%8."/>
+      <w:lvlJc w:val="left"/>
+      <w:pPr>
+        <w:ind w:left="5760" w:hanging="360"/>
+      </w:pPr>
+    </w:lvl>
+    <w:lvl w:ilvl="8" w:tplc="0409001B" w:tentative="1">
+      <w:start w:val="1"/>
+      <w:numFmt w:val="lowerRoman"/>
+      <w:lvlText w:val="%9."/>
+      <w:lvlJc w:val="right"/>
+      <w:pPr>
+        <w:ind w:left="6480" w:hanging="180"/>
+      </w:pPr>
+    </w:lvl>
+  </w:abstractNum>
+  <w:abstractNum w:abstractNumId="2" w15:restartNumberingAfterBreak="0">
     <w:nsid w:val="27F51221"/>
     <w:multiLevelType w:val="hybridMultilevel"/>
     <w:tmpl w:val="FE14D51A"/>
@@ -1556,7 +3586,96 @@
       </w:pPr>
     </w:lvl>
   </w:abstractNum>
-  <w:abstractNum w:abstractNumId="2" w15:restartNumberingAfterBreak="0">
+  <w:abstractNum w:abstractNumId="3" w15:restartNumberingAfterBreak="0">
+    <w:nsid w:val="2FE75FFE"/>
+    <w:multiLevelType w:val="hybridMultilevel"/>
+    <w:tmpl w:val="CE40EFB0"/>
+    <w:lvl w:ilvl="0" w:tplc="0409000F">
+      <w:start w:val="1"/>
+      <w:numFmt w:val="decimal"/>
+      <w:lvlText w:val="%1."/>
+      <w:lvlJc w:val="left"/>
+      <w:pPr>
+        <w:ind w:left="720" w:hanging="360"/>
+      </w:pPr>
+      <w:rPr>
+        <w:rFonts w:hint="default"/>
+      </w:rPr>
+    </w:lvl>
+    <w:lvl w:ilvl="1" w:tplc="04090019" w:tentative="1">
+      <w:start w:val="1"/>
+      <w:numFmt w:val="lowerLetter"/>
+      <w:lvlText w:val="%2."/>
+      <w:lvlJc w:val="left"/>
+      <w:pPr>
+        <w:ind w:left="1440" w:hanging="360"/>
+      </w:pPr>
+    </w:lvl>
+    <w:lvl w:ilvl="2" w:tplc="0409001B" w:tentative="1">
+      <w:start w:val="1"/>
+      <w:numFmt w:val="lowerRoman"/>
+      <w:lvlText w:val="%3."/>
+      <w:lvlJc w:val="right"/>
+      <w:pPr>
+        <w:ind w:left="2160" w:hanging="180"/>
+      </w:pPr>
+    </w:lvl>
+    <w:lvl w:ilvl="3" w:tplc="0409000F" w:tentative="1">
+      <w:start w:val="1"/>
+      <w:numFmt w:val="decimal"/>
+      <w:lvlText w:val="%4."/>
+      <w:lvlJc w:val="left"/>
+      <w:pPr>
+        <w:ind w:left="2880" w:hanging="360"/>
+      </w:pPr>
+    </w:lvl>
+    <w:lvl w:ilvl="4" w:tplc="04090019" w:tentative="1">
+      <w:start w:val="1"/>
+      <w:numFmt w:val="lowerLetter"/>
+      <w:lvlText w:val="%5."/>
+      <w:lvlJc w:val="left"/>
+      <w:pPr>
+        <w:ind w:left="3600" w:hanging="360"/>
+      </w:pPr>
+    </w:lvl>
+    <w:lvl w:ilvl="5" w:tplc="0409001B" w:tentative="1">
+      <w:start w:val="1"/>
+      <w:numFmt w:val="lowerRoman"/>
+      <w:lvlText w:val="%6."/>
+      <w:lvlJc w:val="right"/>
+      <w:pPr>
+        <w:ind w:left="4320" w:hanging="180"/>
+      </w:pPr>
+    </w:lvl>
+    <w:lvl w:ilvl="6" w:tplc="0409000F" w:tentative="1">
+      <w:start w:val="1"/>
+      <w:numFmt w:val="decimal"/>
+      <w:lvlText w:val="%7."/>
+      <w:lvlJc w:val="left"/>
+      <w:pPr>
+        <w:ind w:left="5040" w:hanging="360"/>
+      </w:pPr>
+    </w:lvl>
+    <w:lvl w:ilvl="7" w:tplc="04090019" w:tentative="1">
+      <w:start w:val="1"/>
+      <w:numFmt w:val="lowerLetter"/>
+      <w:lvlText w:val="%8."/>
+      <w:lvlJc w:val="left"/>
+      <w:pPr>
+        <w:ind w:left="5760" w:hanging="360"/>
+      </w:pPr>
+    </w:lvl>
+    <w:lvl w:ilvl="8" w:tplc="0409001B" w:tentative="1">
+      <w:start w:val="1"/>
+      <w:numFmt w:val="lowerRoman"/>
+      <w:lvlText w:val="%9."/>
+      <w:lvlJc w:val="right"/>
+      <w:pPr>
+        <w:ind w:left="6480" w:hanging="180"/>
+      </w:pPr>
+    </w:lvl>
+  </w:abstractNum>
+  <w:abstractNum w:abstractNumId="4" w15:restartNumberingAfterBreak="0">
     <w:nsid w:val="326D3CC7"/>
     <w:multiLevelType w:val="hybridMultilevel"/>
     <w:tmpl w:val="E842B990"/>
@@ -1668,7 +3787,274 @@
       </w:rPr>
     </w:lvl>
   </w:abstractNum>
-  <w:abstractNum w:abstractNumId="3" w15:restartNumberingAfterBreak="0">
+  <w:abstractNum w:abstractNumId="5" w15:restartNumberingAfterBreak="0">
+    <w:nsid w:val="33F6125D"/>
+    <w:multiLevelType w:val="hybridMultilevel"/>
+    <w:tmpl w:val="1A72C6E0"/>
+    <w:lvl w:ilvl="0" w:tplc="0409000F">
+      <w:start w:val="1"/>
+      <w:numFmt w:val="decimal"/>
+      <w:lvlText w:val="%1."/>
+      <w:lvlJc w:val="left"/>
+      <w:pPr>
+        <w:ind w:left="720" w:hanging="360"/>
+      </w:pPr>
+      <w:rPr>
+        <w:rFonts w:hint="default"/>
+      </w:rPr>
+    </w:lvl>
+    <w:lvl w:ilvl="1" w:tplc="04090019" w:tentative="1">
+      <w:start w:val="1"/>
+      <w:numFmt w:val="lowerLetter"/>
+      <w:lvlText w:val="%2."/>
+      <w:lvlJc w:val="left"/>
+      <w:pPr>
+        <w:ind w:left="1440" w:hanging="360"/>
+      </w:pPr>
+    </w:lvl>
+    <w:lvl w:ilvl="2" w:tplc="0409001B" w:tentative="1">
+      <w:start w:val="1"/>
+      <w:numFmt w:val="lowerRoman"/>
+      <w:lvlText w:val="%3."/>
+      <w:lvlJc w:val="right"/>
+      <w:pPr>
+        <w:ind w:left="2160" w:hanging="180"/>
+      </w:pPr>
+    </w:lvl>
+    <w:lvl w:ilvl="3" w:tplc="0409000F" w:tentative="1">
+      <w:start w:val="1"/>
+      <w:numFmt w:val="decimal"/>
+      <w:lvlText w:val="%4."/>
+      <w:lvlJc w:val="left"/>
+      <w:pPr>
+        <w:ind w:left="2880" w:hanging="360"/>
+      </w:pPr>
+    </w:lvl>
+    <w:lvl w:ilvl="4" w:tplc="04090019" w:tentative="1">
+      <w:start w:val="1"/>
+      <w:numFmt w:val="lowerLetter"/>
+      <w:lvlText w:val="%5."/>
+      <w:lvlJc w:val="left"/>
+      <w:pPr>
+        <w:ind w:left="3600" w:hanging="360"/>
+      </w:pPr>
+    </w:lvl>
+    <w:lvl w:ilvl="5" w:tplc="0409001B" w:tentative="1">
+      <w:start w:val="1"/>
+      <w:numFmt w:val="lowerRoman"/>
+      <w:lvlText w:val="%6."/>
+      <w:lvlJc w:val="right"/>
+      <w:pPr>
+        <w:ind w:left="4320" w:hanging="180"/>
+      </w:pPr>
+    </w:lvl>
+    <w:lvl w:ilvl="6" w:tplc="0409000F" w:tentative="1">
+      <w:start w:val="1"/>
+      <w:numFmt w:val="decimal"/>
+      <w:lvlText w:val="%7."/>
+      <w:lvlJc w:val="left"/>
+      <w:pPr>
+        <w:ind w:left="5040" w:hanging="360"/>
+      </w:pPr>
+    </w:lvl>
+    <w:lvl w:ilvl="7" w:tplc="04090019" w:tentative="1">
+      <w:start w:val="1"/>
+      <w:numFmt w:val="lowerLetter"/>
+      <w:lvlText w:val="%8."/>
+      <w:lvlJc w:val="left"/>
+      <w:pPr>
+        <w:ind w:left="5760" w:hanging="360"/>
+      </w:pPr>
+    </w:lvl>
+    <w:lvl w:ilvl="8" w:tplc="0409001B" w:tentative="1">
+      <w:start w:val="1"/>
+      <w:numFmt w:val="lowerRoman"/>
+      <w:lvlText w:val="%9."/>
+      <w:lvlJc w:val="right"/>
+      <w:pPr>
+        <w:ind w:left="6480" w:hanging="180"/>
+      </w:pPr>
+    </w:lvl>
+  </w:abstractNum>
+  <w:abstractNum w:abstractNumId="6" w15:restartNumberingAfterBreak="0">
+    <w:nsid w:val="4D724DC2"/>
+    <w:multiLevelType w:val="hybridMultilevel"/>
+    <w:tmpl w:val="D99E1C5E"/>
+    <w:lvl w:ilvl="0" w:tplc="0409000F">
+      <w:start w:val="1"/>
+      <w:numFmt w:val="decimal"/>
+      <w:lvlText w:val="%1."/>
+      <w:lvlJc w:val="left"/>
+      <w:pPr>
+        <w:ind w:left="720" w:hanging="360"/>
+      </w:pPr>
+      <w:rPr>
+        <w:rFonts w:hint="default"/>
+      </w:rPr>
+    </w:lvl>
+    <w:lvl w:ilvl="1" w:tplc="04090019" w:tentative="1">
+      <w:start w:val="1"/>
+      <w:numFmt w:val="lowerLetter"/>
+      <w:lvlText w:val="%2."/>
+      <w:lvlJc w:val="left"/>
+      <w:pPr>
+        <w:ind w:left="1440" w:hanging="360"/>
+      </w:pPr>
+    </w:lvl>
+    <w:lvl w:ilvl="2" w:tplc="0409001B" w:tentative="1">
+      <w:start w:val="1"/>
+      <w:numFmt w:val="lowerRoman"/>
+      <w:lvlText w:val="%3."/>
+      <w:lvlJc w:val="right"/>
+      <w:pPr>
+        <w:ind w:left="2160" w:hanging="180"/>
+      </w:pPr>
+    </w:lvl>
+    <w:lvl w:ilvl="3" w:tplc="0409000F" w:tentative="1">
+      <w:start w:val="1"/>
+      <w:numFmt w:val="decimal"/>
+      <w:lvlText w:val="%4."/>
+      <w:lvlJc w:val="left"/>
+      <w:pPr>
+        <w:ind w:left="2880" w:hanging="360"/>
+      </w:pPr>
+    </w:lvl>
+    <w:lvl w:ilvl="4" w:tplc="04090019" w:tentative="1">
+      <w:start w:val="1"/>
+      <w:numFmt w:val="lowerLetter"/>
+      <w:lvlText w:val="%5."/>
+      <w:lvlJc w:val="left"/>
+      <w:pPr>
+        <w:ind w:left="3600" w:hanging="360"/>
+      </w:pPr>
+    </w:lvl>
+    <w:lvl w:ilvl="5" w:tplc="0409001B" w:tentative="1">
+      <w:start w:val="1"/>
+      <w:numFmt w:val="lowerRoman"/>
+      <w:lvlText w:val="%6."/>
+      <w:lvlJc w:val="right"/>
+      <w:pPr>
+        <w:ind w:left="4320" w:hanging="180"/>
+      </w:pPr>
+    </w:lvl>
+    <w:lvl w:ilvl="6" w:tplc="0409000F" w:tentative="1">
+      <w:start w:val="1"/>
+      <w:numFmt w:val="decimal"/>
+      <w:lvlText w:val="%7."/>
+      <w:lvlJc w:val="left"/>
+      <w:pPr>
+        <w:ind w:left="5040" w:hanging="360"/>
+      </w:pPr>
+    </w:lvl>
+    <w:lvl w:ilvl="7" w:tplc="04090019" w:tentative="1">
+      <w:start w:val="1"/>
+      <w:numFmt w:val="lowerLetter"/>
+      <w:lvlText w:val="%8."/>
+      <w:lvlJc w:val="left"/>
+      <w:pPr>
+        <w:ind w:left="5760" w:hanging="360"/>
+      </w:pPr>
+    </w:lvl>
+    <w:lvl w:ilvl="8" w:tplc="0409001B" w:tentative="1">
+      <w:start w:val="1"/>
+      <w:numFmt w:val="lowerRoman"/>
+      <w:lvlText w:val="%9."/>
+      <w:lvlJc w:val="right"/>
+      <w:pPr>
+        <w:ind w:left="6480" w:hanging="180"/>
+      </w:pPr>
+    </w:lvl>
+  </w:abstractNum>
+  <w:abstractNum w:abstractNumId="7" w15:restartNumberingAfterBreak="0">
+    <w:nsid w:val="637E1F39"/>
+    <w:multiLevelType w:val="hybridMultilevel"/>
+    <w:tmpl w:val="84BA3374"/>
+    <w:lvl w:ilvl="0" w:tplc="0409000F">
+      <w:start w:val="1"/>
+      <w:numFmt w:val="decimal"/>
+      <w:lvlText w:val="%1."/>
+      <w:lvlJc w:val="left"/>
+      <w:pPr>
+        <w:ind w:left="720" w:hanging="360"/>
+      </w:pPr>
+      <w:rPr>
+        <w:rFonts w:hint="default"/>
+      </w:rPr>
+    </w:lvl>
+    <w:lvl w:ilvl="1" w:tplc="04090019" w:tentative="1">
+      <w:start w:val="1"/>
+      <w:numFmt w:val="lowerLetter"/>
+      <w:lvlText w:val="%2."/>
+      <w:lvlJc w:val="left"/>
+      <w:pPr>
+        <w:ind w:left="1440" w:hanging="360"/>
+      </w:pPr>
+    </w:lvl>
+    <w:lvl w:ilvl="2" w:tplc="0409001B" w:tentative="1">
+      <w:start w:val="1"/>
+      <w:numFmt w:val="lowerRoman"/>
+      <w:lvlText w:val="%3."/>
+      <w:lvlJc w:val="right"/>
+      <w:pPr>
+        <w:ind w:left="2160" w:hanging="180"/>
+      </w:pPr>
+    </w:lvl>
+    <w:lvl w:ilvl="3" w:tplc="0409000F" w:tentative="1">
+      <w:start w:val="1"/>
+      <w:numFmt w:val="decimal"/>
+      <w:lvlText w:val="%4."/>
+      <w:lvlJc w:val="left"/>
+      <w:pPr>
+        <w:ind w:left="2880" w:hanging="360"/>
+      </w:pPr>
+    </w:lvl>
+    <w:lvl w:ilvl="4" w:tplc="04090019" w:tentative="1">
+      <w:start w:val="1"/>
+      <w:numFmt w:val="lowerLetter"/>
+      <w:lvlText w:val="%5."/>
+      <w:lvlJc w:val="left"/>
+      <w:pPr>
+        <w:ind w:left="3600" w:hanging="360"/>
+      </w:pPr>
+    </w:lvl>
+    <w:lvl w:ilvl="5" w:tplc="0409001B" w:tentative="1">
+      <w:start w:val="1"/>
+      <w:numFmt w:val="lowerRoman"/>
+      <w:lvlText w:val="%6."/>
+      <w:lvlJc w:val="right"/>
+      <w:pPr>
+        <w:ind w:left="4320" w:hanging="180"/>
+      </w:pPr>
+    </w:lvl>
+    <w:lvl w:ilvl="6" w:tplc="0409000F" w:tentative="1">
+      <w:start w:val="1"/>
+      <w:numFmt w:val="decimal"/>
+      <w:lvlText w:val="%7."/>
+      <w:lvlJc w:val="left"/>
+      <w:pPr>
+        <w:ind w:left="5040" w:hanging="360"/>
+      </w:pPr>
+    </w:lvl>
+    <w:lvl w:ilvl="7" w:tplc="04090019" w:tentative="1">
+      <w:start w:val="1"/>
+      <w:numFmt w:val="lowerLetter"/>
+      <w:lvlText w:val="%8."/>
+      <w:lvlJc w:val="left"/>
+      <w:pPr>
+        <w:ind w:left="5760" w:hanging="360"/>
+      </w:pPr>
+    </w:lvl>
+    <w:lvl w:ilvl="8" w:tplc="0409001B" w:tentative="1">
+      <w:start w:val="1"/>
+      <w:numFmt w:val="lowerRoman"/>
+      <w:lvlText w:val="%9."/>
+      <w:lvlJc w:val="right"/>
+      <w:pPr>
+        <w:ind w:left="6480" w:hanging="180"/>
+      </w:pPr>
+    </w:lvl>
+  </w:abstractNum>
+  <w:abstractNum w:abstractNumId="8" w15:restartNumberingAfterBreak="0">
     <w:nsid w:val="639C22BD"/>
     <w:multiLevelType w:val="hybridMultilevel"/>
     <w:tmpl w:val="FC40C130"/>
@@ -1758,16 +4144,31 @@
     </w:lvl>
   </w:abstractNum>
   <w:num w:numId="1">
+    <w:abstractNumId w:val="4"/>
+  </w:num>
+  <w:num w:numId="2">
     <w:abstractNumId w:val="2"/>
   </w:num>
-  <w:num w:numId="2">
-    <w:abstractNumId w:val="1"/>
-  </w:num>
   <w:num w:numId="3">
-    <w:abstractNumId w:val="3"/>
+    <w:abstractNumId w:val="8"/>
   </w:num>
   <w:num w:numId="4">
     <w:abstractNumId w:val="0"/>
+  </w:num>
+  <w:num w:numId="5">
+    <w:abstractNumId w:val="7"/>
+  </w:num>
+  <w:num w:numId="6">
+    <w:abstractNumId w:val="6"/>
+  </w:num>
+  <w:num w:numId="7">
+    <w:abstractNumId w:val="5"/>
+  </w:num>
+  <w:num w:numId="8">
+    <w:abstractNumId w:val="3"/>
+  </w:num>
+  <w:num w:numId="9">
+    <w:abstractNumId w:val="1"/>
   </w:num>
 </w:numbering>
 </file>

</xml_diff>